<commit_message>
Completed the Spotify API section of the writeup. Made a minor change to one of the questions.
</commit_message>
<xml_diff>
--- a/Spotipy - Analyzing the Top Hits.docx
+++ b/Spotipy - Analyzing the Top Hits.docx
@@ -15,109 +15,182 @@
         <w:pStyle w:val="Subtitle"/>
       </w:pPr>
       <w:r>
-        <w:t xml:space="preserve">Project Members: Cam Foster, Anis Ali, Michael </w:t>
+        <w:t>Project Members: Cam Foster, Anis Ali, Michael Alread, Ida Astaneh</w:t>
+      </w:r>
+    </w:p>
+    <w:p>
+      <w:pPr>
+        <w:pStyle w:val="Subtitle"/>
+      </w:pPr>
+      <w:r>
+        <w:t>Release Date: 2020-10-27</w:t>
+      </w:r>
+    </w:p>
+    <w:p/>
+    <w:p>
+      <w:pPr>
+        <w:pStyle w:val="Heading1"/>
+      </w:pPr>
+      <w:r>
+        <w:t>The Original Data</w:t>
+      </w:r>
+    </w:p>
+    <w:p>
+      <w:r>
+        <w:t>&lt;Need to add stuff here&gt;</w:t>
+      </w:r>
+    </w:p>
+    <w:p/>
+    <w:p>
+      <w:pPr>
+        <w:pStyle w:val="Heading1"/>
+      </w:pPr>
+      <w:r>
+        <w:t>Process Overview</w:t>
+      </w:r>
+    </w:p>
+    <w:p>
+      <w:r>
+        <w:t xml:space="preserve">To expand our original dataset and get the audio features for each track we needed clean the dataset to filter for only songs in the US region for 2017 extract just the unique track IDs. That allowed us to call the API fewer times and reduce the time it took to get our data. </w:t>
+      </w:r>
+    </w:p>
+    <w:p>
+      <w:r>
+        <w:t xml:space="preserve">Once we had the audio features for all songs in our final </w:t>
+      </w:r>
+      <w:r>
+        <w:t>dataset,</w:t>
+      </w:r>
+      <w:r>
+        <w:t xml:space="preserve"> we merged the original dataset with the audio features dataset on track ID</w:t>
+      </w:r>
+      <w:r>
+        <w:t xml:space="preserve"> </w:t>
+      </w:r>
+      <w:r>
+        <w:t xml:space="preserve">giving us our final, working dataset. </w:t>
+      </w:r>
+    </w:p>
+    <w:p>
+      <w:r>
+        <w:t>&lt;Talk about the analysis process&gt;</w:t>
+      </w:r>
+    </w:p>
+    <w:p>
+      <w:pPr>
+        <w:pStyle w:val="Heading1"/>
+      </w:pPr>
+      <w:r>
+        <w:t>Cleaning the Data</w:t>
+      </w:r>
+    </w:p>
+    <w:p/>
+    <w:p>
+      <w:pPr>
+        <w:pStyle w:val="Heading1"/>
+      </w:pPr>
+      <w:r>
+        <w:t>Spotify API</w:t>
+      </w:r>
+    </w:p>
+    <w:p>
+      <w:r>
+        <w:t xml:space="preserve">There is a python library called spotipy that is used to interact with the Spotify Web API. </w:t>
+      </w:r>
+      <w:r>
+        <w:t xml:space="preserve">You are required to create a developer account and get a Client ID and Client Secret key to authenticate with Spotify. Most of the functions in this library are geared towards interacting with Spotify for web applications and doing things such as selecting the next track, getting related artists, and get current user data. We used two functions, </w:t>
       </w:r>
       <w:proofErr w:type="spellStart"/>
-      <w:r>
-        <w:t>Alread</w:t>
+      <w:proofErr w:type="gramStart"/>
+      <w:r>
+        <w:t>spotipy.track</w:t>
       </w:r>
       <w:proofErr w:type="spellEnd"/>
-      <w:r>
-        <w:t xml:space="preserve">, Ida </w:t>
+      <w:proofErr w:type="gramEnd"/>
+      <w:r>
+        <w:t xml:space="preserve">() and </w:t>
       </w:r>
       <w:proofErr w:type="spellStart"/>
       <w:r>
-        <w:t>Astaneh</w:t>
+        <w:t>spotipy.audio_features</w:t>
       </w:r>
       <w:proofErr w:type="spellEnd"/>
-    </w:p>
-    <w:p>
-      <w:pPr>
-        <w:pStyle w:val="Subtitle"/>
-      </w:pPr>
-      <w:r>
-        <w:t>Release Date: 2020-10-27</w:t>
+      <w:r>
+        <w:t xml:space="preserve">(), to get information about the track requested. </w:t>
+      </w:r>
+    </w:p>
+    <w:p>
+      <w:r>
+        <w:t xml:space="preserve">A function was written to call the API and return the track identifiers (i.e. artist, track name, album name, etc.) and audio features (i.e. loudness, </w:t>
+      </w:r>
+      <w:proofErr w:type="spellStart"/>
+      <w:r>
+        <w:t>acousticness</w:t>
+      </w:r>
+      <w:proofErr w:type="spellEnd"/>
+      <w:r>
+        <w:t xml:space="preserve">, energy, etc.). </w:t>
+      </w:r>
+      <w:r>
+        <w:t>We ran into an issue with the API timing out but adding a pause under an except clause gave us a work around for this issue.</w:t>
+      </w:r>
+    </w:p>
+    <w:p>
+      <w:proofErr w:type="gramStart"/>
+      <w:r>
+        <w:t>All of</w:t>
+      </w:r>
+      <w:proofErr w:type="gramEnd"/>
+      <w:r>
+        <w:t xml:space="preserve"> the audio features are defined by Spotify on their developer website. </w:t>
+      </w:r>
+    </w:p>
+    <w:p>
+      <w:pPr>
+        <w:pStyle w:val="Heading1"/>
+      </w:pPr>
+      <w:r>
+        <w:t>Questions and Hypothesis</w:t>
       </w:r>
     </w:p>
     <w:p/>
     <w:p>
       <w:pPr>
-        <w:pStyle w:val="Heading1"/>
-      </w:pPr>
-      <w:r>
-        <w:t>The Original Data</w:t>
+        <w:pStyle w:val="Heading2"/>
+      </w:pPr>
+      <w:r>
+        <w:t xml:space="preserve">Given the data provided, is there a direct correlation between our Spotipy headers? </w:t>
       </w:r>
     </w:p>
     <w:p/>
     <w:p>
       <w:pPr>
-        <w:pStyle w:val="Heading1"/>
-      </w:pPr>
-      <w:r>
-        <w:t>Process Overview</w:t>
+        <w:pStyle w:val="Heading2"/>
+      </w:pPr>
+      <w:r>
+        <w:lastRenderedPageBreak/>
+        <w:t xml:space="preserve">Could we bucket the stream counts to show the percentage breakdown? How “popular” is popular? </w:t>
       </w:r>
     </w:p>
     <w:p/>
     <w:p>
       <w:pPr>
-        <w:pStyle w:val="Heading1"/>
-      </w:pPr>
-      <w:r>
-        <w:t>Cleaning the Data</w:t>
+        <w:pStyle w:val="Heading2"/>
+      </w:pPr>
+      <w:r>
+        <w:t xml:space="preserve">Which artist/album appears the most and least amount of times on the list? </w:t>
       </w:r>
     </w:p>
     <w:p/>
     <w:p>
       <w:pPr>
-        <w:pStyle w:val="Heading1"/>
-      </w:pPr>
-      <w:r>
-        <w:t>Spotify API</w:t>
-      </w:r>
-    </w:p>
-    <w:p/>
-    <w:p>
-      <w:pPr>
-        <w:pStyle w:val="Heading1"/>
-      </w:pPr>
-      <w:r>
-        <w:t>Questions and Hypothesis</w:t>
-      </w:r>
-    </w:p>
-    <w:p/>
-    <w:p>
-      <w:pPr>
         <w:pStyle w:val="Heading2"/>
       </w:pPr>
       <w:r>
-        <w:t xml:space="preserve">If the Rank of the Track Name is higher, does that mean the stream count is larger? </w:t>
-      </w:r>
-    </w:p>
-    <w:p/>
-    <w:p>
-      <w:pPr>
-        <w:pStyle w:val="Heading2"/>
-      </w:pPr>
-      <w:r>
-        <w:t>If an artist appears on the list more frequently, does that mean the stream count is larger?</w:t>
-      </w:r>
-    </w:p>
-    <w:p/>
-    <w:p>
-      <w:pPr>
-        <w:pStyle w:val="Heading2"/>
-      </w:pPr>
-      <w:r>
-        <w:t xml:space="preserve">If the release of the track is new, does that mean the stream count is larger? </w:t>
-      </w:r>
-    </w:p>
-    <w:p/>
-    <w:p>
-      <w:pPr>
-        <w:pStyle w:val="Heading2"/>
-      </w:pPr>
-      <w:r>
-        <w:t xml:space="preserve">If the artist has multiple albums on the list, does that mean the stream count is larger? </w:t>
+        <w:t xml:space="preserve">What decade, prior to 2010, was responsible for providing the most streams in 2017? </w:t>
+      </w:r>
+      <w:r>
+        <w:t xml:space="preserve"> </w:t>
       </w:r>
     </w:p>
     <w:sectPr>
@@ -253,6 +326,7 @@
     <w:lsdException w:name="HTML Sample" w:semiHidden="1" w:unhideWhenUsed="1"/>
     <w:lsdException w:name="HTML Typewriter" w:semiHidden="1" w:unhideWhenUsed="1"/>
     <w:lsdException w:name="HTML Variable" w:semiHidden="1" w:unhideWhenUsed="1"/>
+    <w:lsdException w:name="Normal Table" w:semiHidden="1" w:unhideWhenUsed="1"/>
     <w:lsdException w:name="annotation subject" w:semiHidden="1" w:unhideWhenUsed="1"/>
     <w:lsdException w:name="No List" w:semiHidden="1" w:unhideWhenUsed="1"/>
     <w:lsdException w:name="Outline List 1" w:semiHidden="1" w:unhideWhenUsed="1"/>
@@ -299,8 +373,10 @@
     <w:lsdException w:name="Table Subtle 2" w:semiHidden="1" w:unhideWhenUsed="1"/>
     <w:lsdException w:name="Table Web 1" w:semiHidden="1" w:unhideWhenUsed="1"/>
     <w:lsdException w:name="Table Web 2" w:semiHidden="1" w:unhideWhenUsed="1"/>
+    <w:lsdException w:name="Table Web 3" w:semiHidden="1" w:unhideWhenUsed="1"/>
     <w:lsdException w:name="Balloon Text" w:semiHidden="1" w:unhideWhenUsed="1"/>
     <w:lsdException w:name="Table Grid" w:uiPriority="39"/>
+    <w:lsdException w:name="Table Theme" w:semiHidden="1" w:unhideWhenUsed="1"/>
     <w:lsdException w:name="Placeholder Text" w:semiHidden="1"/>
     <w:lsdException w:name="No Spacing" w:uiPriority="1" w:qFormat="1"/>
     <w:lsdException w:name="Light Shading" w:uiPriority="60"/>

</xml_diff>

<commit_message>
Added some more comments to question 1 and 4.
</commit_message>
<xml_diff>
--- a/Spotipy - Analyzing the Top Hits.docx
+++ b/Spotipy - Analyzing the Top Hits.docx
@@ -98,49 +98,18 @@
         <w:t xml:space="preserve">There is a python library called spotipy that is used to interact with the Spotify Web API. </w:t>
       </w:r>
       <w:r>
-        <w:t xml:space="preserve">You are required to create a developer account and get a Client ID and Client Secret key to authenticate with Spotify. Most of the functions in this library are geared towards interacting with Spotify for web applications and doing things such as selecting the next track, getting related artists, and get current user data. We used two functions, </w:t>
-      </w:r>
-      <w:proofErr w:type="spellStart"/>
-      <w:proofErr w:type="gramStart"/>
-      <w:r>
-        <w:t>spotipy.track</w:t>
-      </w:r>
-      <w:proofErr w:type="spellEnd"/>
-      <w:proofErr w:type="gramEnd"/>
-      <w:r>
-        <w:t xml:space="preserve">() and </w:t>
-      </w:r>
-      <w:proofErr w:type="spellStart"/>
-      <w:r>
-        <w:t>spotipy.audio_features</w:t>
-      </w:r>
-      <w:proofErr w:type="spellEnd"/>
-      <w:r>
-        <w:t xml:space="preserve">(), to get information about the track requested. </w:t>
-      </w:r>
-    </w:p>
-    <w:p>
-      <w:r>
-        <w:t xml:space="preserve">A function was written to call the API and return the track identifiers (i.e. artist, track name, album name, etc.) and audio features (i.e. loudness, </w:t>
-      </w:r>
-      <w:proofErr w:type="spellStart"/>
-      <w:r>
-        <w:t>acousticness</w:t>
-      </w:r>
-      <w:proofErr w:type="spellEnd"/>
-      <w:r>
-        <w:t xml:space="preserve">, energy, etc.). </w:t>
-      </w:r>
-      <w:r>
-        <w:t>We ran into an issue with the API timing out but adding a pause under an except clause gave us a work around for this issue.</w:t>
-      </w:r>
-    </w:p>
-    <w:p>
-      <w:proofErr w:type="gramStart"/>
-      <w:r>
-        <w:t>All of</w:t>
-      </w:r>
-      <w:proofErr w:type="gramEnd"/>
+        <w:t xml:space="preserve">You are required to create a developer account and get a Client ID and Client Secret key to authenticate with Spotify. Most of the functions in this library are geared towards interacting with Spotify for web applications and doing things such as selecting the next track, getting related artists, and get current user data. We used two functions, spotipy.track() and spotipy.audio_features(), to get information about the track requested. </w:t>
+      </w:r>
+    </w:p>
+    <w:p>
+      <w:r>
+        <w:t>A function was written to call the API and return the track identifiers (i.e. artist, track name, album name, etc.) and audio features (i.e. loudness, acousticness, energy, etc.). We ran into an issue with the API timing out but adding a pause under an except clause gave us a work around for this issue.</w:t>
+      </w:r>
+    </w:p>
+    <w:p>
+      <w:r>
+        <w:t>All</w:t>
+      </w:r>
       <w:r>
         <w:t xml:space="preserve"> the audio features are defined by Spotify on their developer website. </w:t>
       </w:r>
@@ -159,16 +128,566 @@
         <w:pStyle w:val="Heading2"/>
       </w:pPr>
       <w:r>
+        <w:lastRenderedPageBreak/>
         <w:t xml:space="preserve">Given the data provided, is there a direct correlation between our Spotipy headers? </w:t>
       </w:r>
     </w:p>
-    <w:p/>
+    <w:p>
+      <w:pPr>
+        <w:jc w:val="center"/>
+      </w:pPr>
+      <w:r>
+        <w:drawing>
+          <wp:inline distT="0" distB="0" distL="0" distR="0" wp14:anchorId="484594BC" wp14:editId="5371571C">
+            <wp:extent cx="5848640" cy="4106545"/>
+            <wp:effectExtent l="0" t="0" r="0" b="8255"/>
+            <wp:docPr id="6" name="Picture 5">
+              <a:extLst xmlns:a="http://schemas.openxmlformats.org/drawingml/2006/main">
+                <a:ext uri="{FF2B5EF4-FFF2-40B4-BE49-F238E27FC236}">
+                  <a16:creationId xmlns:a16="http://schemas.microsoft.com/office/drawing/2014/main" id="{24B415D7-68F6-4255-AE01-B03136DD6292}"/>
+                </a:ext>
+              </a:extLst>
+            </wp:docPr>
+            <wp:cNvGraphicFramePr>
+              <a:graphicFrameLocks xmlns:a="http://schemas.openxmlformats.org/drawingml/2006/main" noChangeAspect="1"/>
+            </wp:cNvGraphicFramePr>
+            <a:graphic xmlns:a="http://schemas.openxmlformats.org/drawingml/2006/main">
+              <a:graphicData uri="http://schemas.openxmlformats.org/drawingml/2006/picture">
+                <pic:pic xmlns:pic="http://schemas.openxmlformats.org/drawingml/2006/picture">
+                  <pic:nvPicPr>
+                    <pic:cNvPr id="6" name="Picture 5">
+                      <a:extLst>
+                        <a:ext uri="{FF2B5EF4-FFF2-40B4-BE49-F238E27FC236}">
+                          <a16:creationId xmlns:a16="http://schemas.microsoft.com/office/drawing/2014/main" id="{24B415D7-68F6-4255-AE01-B03136DD6292}"/>
+                        </a:ext>
+                      </a:extLst>
+                    </pic:cNvPr>
+                    <pic:cNvPicPr>
+                      <a:picLocks noChangeAspect="1"/>
+                    </pic:cNvPicPr>
+                  </pic:nvPicPr>
+                  <pic:blipFill>
+                    <a:blip r:embed="rId5"/>
+                    <a:stretch>
+                      <a:fillRect/>
+                    </a:stretch>
+                  </pic:blipFill>
+                  <pic:spPr>
+                    <a:xfrm>
+                      <a:off x="0" y="0"/>
+                      <a:ext cx="5914260" cy="4152619"/>
+                    </a:xfrm>
+                    <a:custGeom>
+                      <a:avLst/>
+                      <a:gdLst>
+                        <a:gd name="connsiteX0" fmla="*/ 0 w 5848640"/>
+                        <a:gd name="connsiteY0" fmla="*/ 0 h 4106545"/>
+                        <a:gd name="connsiteX1" fmla="*/ 532876 w 5848640"/>
+                        <a:gd name="connsiteY1" fmla="*/ 0 h 4106545"/>
+                        <a:gd name="connsiteX2" fmla="*/ 1007266 w 5848640"/>
+                        <a:gd name="connsiteY2" fmla="*/ 0 h 4106545"/>
+                        <a:gd name="connsiteX3" fmla="*/ 1715601 w 5848640"/>
+                        <a:gd name="connsiteY3" fmla="*/ 0 h 4106545"/>
+                        <a:gd name="connsiteX4" fmla="*/ 2423936 w 5848640"/>
+                        <a:gd name="connsiteY4" fmla="*/ 0 h 4106545"/>
+                        <a:gd name="connsiteX5" fmla="*/ 3015299 w 5848640"/>
+                        <a:gd name="connsiteY5" fmla="*/ 0 h 4106545"/>
+                        <a:gd name="connsiteX6" fmla="*/ 3665148 w 5848640"/>
+                        <a:gd name="connsiteY6" fmla="*/ 0 h 4106545"/>
+                        <a:gd name="connsiteX7" fmla="*/ 4373483 w 5848640"/>
+                        <a:gd name="connsiteY7" fmla="*/ 0 h 4106545"/>
+                        <a:gd name="connsiteX8" fmla="*/ 5081818 w 5848640"/>
+                        <a:gd name="connsiteY8" fmla="*/ 0 h 4106545"/>
+                        <a:gd name="connsiteX9" fmla="*/ 5848640 w 5848640"/>
+                        <a:gd name="connsiteY9" fmla="*/ 0 h 4106545"/>
+                        <a:gd name="connsiteX10" fmla="*/ 5848640 w 5848640"/>
+                        <a:gd name="connsiteY10" fmla="*/ 602293 h 4106545"/>
+                        <a:gd name="connsiteX11" fmla="*/ 5848640 w 5848640"/>
+                        <a:gd name="connsiteY11" fmla="*/ 1368848 h 4106545"/>
+                        <a:gd name="connsiteX12" fmla="*/ 5848640 w 5848640"/>
+                        <a:gd name="connsiteY12" fmla="*/ 2135403 h 4106545"/>
+                        <a:gd name="connsiteX13" fmla="*/ 5848640 w 5848640"/>
+                        <a:gd name="connsiteY13" fmla="*/ 2778762 h 4106545"/>
+                        <a:gd name="connsiteX14" fmla="*/ 5848640 w 5848640"/>
+                        <a:gd name="connsiteY14" fmla="*/ 3381055 h 4106545"/>
+                        <a:gd name="connsiteX15" fmla="*/ 5848640 w 5848640"/>
+                        <a:gd name="connsiteY15" fmla="*/ 4106545 h 4106545"/>
+                        <a:gd name="connsiteX16" fmla="*/ 5198791 w 5848640"/>
+                        <a:gd name="connsiteY16" fmla="*/ 4106545 h 4106545"/>
+                        <a:gd name="connsiteX17" fmla="*/ 4548942 w 5848640"/>
+                        <a:gd name="connsiteY17" fmla="*/ 4106545 h 4106545"/>
+                        <a:gd name="connsiteX18" fmla="*/ 4016066 w 5848640"/>
+                        <a:gd name="connsiteY18" fmla="*/ 4106545 h 4106545"/>
+                        <a:gd name="connsiteX19" fmla="*/ 3541676 w 5848640"/>
+                        <a:gd name="connsiteY19" fmla="*/ 4106545 h 4106545"/>
+                        <a:gd name="connsiteX20" fmla="*/ 2833341 w 5848640"/>
+                        <a:gd name="connsiteY20" fmla="*/ 4106545 h 4106545"/>
+                        <a:gd name="connsiteX21" fmla="*/ 2183492 w 5848640"/>
+                        <a:gd name="connsiteY21" fmla="*/ 4106545 h 4106545"/>
+                        <a:gd name="connsiteX22" fmla="*/ 1533643 w 5848640"/>
+                        <a:gd name="connsiteY22" fmla="*/ 4106545 h 4106545"/>
+                        <a:gd name="connsiteX23" fmla="*/ 1059254 w 5848640"/>
+                        <a:gd name="connsiteY23" fmla="*/ 4106545 h 4106545"/>
+                        <a:gd name="connsiteX24" fmla="*/ 0 w 5848640"/>
+                        <a:gd name="connsiteY24" fmla="*/ 4106545 h 4106545"/>
+                        <a:gd name="connsiteX25" fmla="*/ 0 w 5848640"/>
+                        <a:gd name="connsiteY25" fmla="*/ 3339990 h 4106545"/>
+                        <a:gd name="connsiteX26" fmla="*/ 0 w 5848640"/>
+                        <a:gd name="connsiteY26" fmla="*/ 2737697 h 4106545"/>
+                        <a:gd name="connsiteX27" fmla="*/ 0 w 5848640"/>
+                        <a:gd name="connsiteY27" fmla="*/ 2135403 h 4106545"/>
+                        <a:gd name="connsiteX28" fmla="*/ 0 w 5848640"/>
+                        <a:gd name="connsiteY28" fmla="*/ 1492045 h 4106545"/>
+                        <a:gd name="connsiteX29" fmla="*/ 0 w 5848640"/>
+                        <a:gd name="connsiteY29" fmla="*/ 807621 h 4106545"/>
+                        <a:gd name="connsiteX30" fmla="*/ 0 w 5848640"/>
+                        <a:gd name="connsiteY30" fmla="*/ 0 h 4106545"/>
+                      </a:gdLst>
+                      <a:ahLst/>
+                      <a:cxnLst>
+                        <a:cxn ang="0">
+                          <a:pos x="connsiteX0" y="connsiteY0"/>
+                        </a:cxn>
+                        <a:cxn ang="0">
+                          <a:pos x="connsiteX1" y="connsiteY1"/>
+                        </a:cxn>
+                        <a:cxn ang="0">
+                          <a:pos x="connsiteX2" y="connsiteY2"/>
+                        </a:cxn>
+                        <a:cxn ang="0">
+                          <a:pos x="connsiteX3" y="connsiteY3"/>
+                        </a:cxn>
+                        <a:cxn ang="0">
+                          <a:pos x="connsiteX4" y="connsiteY4"/>
+                        </a:cxn>
+                        <a:cxn ang="0">
+                          <a:pos x="connsiteX5" y="connsiteY5"/>
+                        </a:cxn>
+                        <a:cxn ang="0">
+                          <a:pos x="connsiteX6" y="connsiteY6"/>
+                        </a:cxn>
+                        <a:cxn ang="0">
+                          <a:pos x="connsiteX7" y="connsiteY7"/>
+                        </a:cxn>
+                        <a:cxn ang="0">
+                          <a:pos x="connsiteX8" y="connsiteY8"/>
+                        </a:cxn>
+                        <a:cxn ang="0">
+                          <a:pos x="connsiteX9" y="connsiteY9"/>
+                        </a:cxn>
+                        <a:cxn ang="0">
+                          <a:pos x="connsiteX10" y="connsiteY10"/>
+                        </a:cxn>
+                        <a:cxn ang="0">
+                          <a:pos x="connsiteX11" y="connsiteY11"/>
+                        </a:cxn>
+                        <a:cxn ang="0">
+                          <a:pos x="connsiteX12" y="connsiteY12"/>
+                        </a:cxn>
+                        <a:cxn ang="0">
+                          <a:pos x="connsiteX13" y="connsiteY13"/>
+                        </a:cxn>
+                        <a:cxn ang="0">
+                          <a:pos x="connsiteX14" y="connsiteY14"/>
+                        </a:cxn>
+                        <a:cxn ang="0">
+                          <a:pos x="connsiteX15" y="connsiteY15"/>
+                        </a:cxn>
+                        <a:cxn ang="0">
+                          <a:pos x="connsiteX16" y="connsiteY16"/>
+                        </a:cxn>
+                        <a:cxn ang="0">
+                          <a:pos x="connsiteX17" y="connsiteY17"/>
+                        </a:cxn>
+                        <a:cxn ang="0">
+                          <a:pos x="connsiteX18" y="connsiteY18"/>
+                        </a:cxn>
+                        <a:cxn ang="0">
+                          <a:pos x="connsiteX19" y="connsiteY19"/>
+                        </a:cxn>
+                        <a:cxn ang="0">
+                          <a:pos x="connsiteX20" y="connsiteY20"/>
+                        </a:cxn>
+                        <a:cxn ang="0">
+                          <a:pos x="connsiteX21" y="connsiteY21"/>
+                        </a:cxn>
+                        <a:cxn ang="0">
+                          <a:pos x="connsiteX22" y="connsiteY22"/>
+                        </a:cxn>
+                        <a:cxn ang="0">
+                          <a:pos x="connsiteX23" y="connsiteY23"/>
+                        </a:cxn>
+                        <a:cxn ang="0">
+                          <a:pos x="connsiteX24" y="connsiteY24"/>
+                        </a:cxn>
+                        <a:cxn ang="0">
+                          <a:pos x="connsiteX25" y="connsiteY25"/>
+                        </a:cxn>
+                        <a:cxn ang="0">
+                          <a:pos x="connsiteX26" y="connsiteY26"/>
+                        </a:cxn>
+                        <a:cxn ang="0">
+                          <a:pos x="connsiteX27" y="connsiteY27"/>
+                        </a:cxn>
+                        <a:cxn ang="0">
+                          <a:pos x="connsiteX28" y="connsiteY28"/>
+                        </a:cxn>
+                        <a:cxn ang="0">
+                          <a:pos x="connsiteX29" y="connsiteY29"/>
+                        </a:cxn>
+                        <a:cxn ang="0">
+                          <a:pos x="connsiteX30" y="connsiteY30"/>
+                        </a:cxn>
+                      </a:cxnLst>
+                      <a:rect l="l" t="t" r="r" b="b"/>
+                      <a:pathLst>
+                        <a:path w="5848640" h="4106545" fill="none" extrusionOk="0">
+                          <a:moveTo>
+                            <a:pt x="0" y="0"/>
+                          </a:moveTo>
+                          <a:cubicBezTo>
+                            <a:pt x="206704" y="-26532"/>
+                            <a:pt x="420859" y="-25695"/>
+                            <a:pt x="532876" y="0"/>
+                          </a:cubicBezTo>
+                          <a:cubicBezTo>
+                            <a:pt x="644893" y="25695"/>
+                            <a:pt x="852938" y="14680"/>
+                            <a:pt x="1007266" y="0"/>
+                          </a:cubicBezTo>
+                          <a:cubicBezTo>
+                            <a:pt x="1161594" y="-14680"/>
+                            <a:pt x="1412225" y="-28924"/>
+                            <a:pt x="1715601" y="0"/>
+                          </a:cubicBezTo>
+                          <a:cubicBezTo>
+                            <a:pt x="2018977" y="28924"/>
+                            <a:pt x="2157236" y="-30123"/>
+                            <a:pt x="2423936" y="0"/>
+                          </a:cubicBezTo>
+                          <a:cubicBezTo>
+                            <a:pt x="2690637" y="30123"/>
+                            <a:pt x="2736027" y="2150"/>
+                            <a:pt x="3015299" y="0"/>
+                          </a:cubicBezTo>
+                          <a:cubicBezTo>
+                            <a:pt x="3294571" y="-2150"/>
+                            <a:pt x="3498786" y="9990"/>
+                            <a:pt x="3665148" y="0"/>
+                          </a:cubicBezTo>
+                          <a:cubicBezTo>
+                            <a:pt x="3831510" y="-9990"/>
+                            <a:pt x="4069814" y="-26794"/>
+                            <a:pt x="4373483" y="0"/>
+                          </a:cubicBezTo>
+                          <a:cubicBezTo>
+                            <a:pt x="4677153" y="26794"/>
+                            <a:pt x="4932056" y="21085"/>
+                            <a:pt x="5081818" y="0"/>
+                          </a:cubicBezTo>
+                          <a:cubicBezTo>
+                            <a:pt x="5231581" y="-21085"/>
+                            <a:pt x="5588133" y="26287"/>
+                            <a:pt x="5848640" y="0"/>
+                          </a:cubicBezTo>
+                          <a:cubicBezTo>
+                            <a:pt x="5852834" y="237160"/>
+                            <a:pt x="5856319" y="359430"/>
+                            <a:pt x="5848640" y="602293"/>
+                          </a:cubicBezTo>
+                          <a:cubicBezTo>
+                            <a:pt x="5840961" y="845156"/>
+                            <a:pt x="5832451" y="1035608"/>
+                            <a:pt x="5848640" y="1368848"/>
+                          </a:cubicBezTo>
+                          <a:cubicBezTo>
+                            <a:pt x="5864829" y="1702088"/>
+                            <a:pt x="5817844" y="1885957"/>
+                            <a:pt x="5848640" y="2135403"/>
+                          </a:cubicBezTo>
+                          <a:cubicBezTo>
+                            <a:pt x="5879436" y="2384849"/>
+                            <a:pt x="5847172" y="2638492"/>
+                            <a:pt x="5848640" y="2778762"/>
+                          </a:cubicBezTo>
+                          <a:cubicBezTo>
+                            <a:pt x="5850108" y="2919032"/>
+                            <a:pt x="5868831" y="3120521"/>
+                            <a:pt x="5848640" y="3381055"/>
+                          </a:cubicBezTo>
+                          <a:cubicBezTo>
+                            <a:pt x="5828449" y="3641589"/>
+                            <a:pt x="5824904" y="3922964"/>
+                            <a:pt x="5848640" y="4106545"/>
+                          </a:cubicBezTo>
+                          <a:cubicBezTo>
+                            <a:pt x="5597969" y="4106456"/>
+                            <a:pt x="5433847" y="4120313"/>
+                            <a:pt x="5198791" y="4106545"/>
+                          </a:cubicBezTo>
+                          <a:cubicBezTo>
+                            <a:pt x="4963735" y="4092777"/>
+                            <a:pt x="4841776" y="4095136"/>
+                            <a:pt x="4548942" y="4106545"/>
+                          </a:cubicBezTo>
+                          <a:cubicBezTo>
+                            <a:pt x="4256108" y="4117954"/>
+                            <a:pt x="4255776" y="4102601"/>
+                            <a:pt x="4016066" y="4106545"/>
+                          </a:cubicBezTo>
+                          <a:cubicBezTo>
+                            <a:pt x="3776356" y="4110489"/>
+                            <a:pt x="3712887" y="4115707"/>
+                            <a:pt x="3541676" y="4106545"/>
+                          </a:cubicBezTo>
+                          <a:cubicBezTo>
+                            <a:pt x="3370465" y="4097384"/>
+                            <a:pt x="3153021" y="4119611"/>
+                            <a:pt x="2833341" y="4106545"/>
+                          </a:cubicBezTo>
+                          <a:cubicBezTo>
+                            <a:pt x="2513662" y="4093479"/>
+                            <a:pt x="2316633" y="4112000"/>
+                            <a:pt x="2183492" y="4106545"/>
+                          </a:cubicBezTo>
+                          <a:cubicBezTo>
+                            <a:pt x="2050351" y="4101090"/>
+                            <a:pt x="1769468" y="4077180"/>
+                            <a:pt x="1533643" y="4106545"/>
+                          </a:cubicBezTo>
+                          <a:cubicBezTo>
+                            <a:pt x="1297818" y="4135910"/>
+                            <a:pt x="1171295" y="4095818"/>
+                            <a:pt x="1059254" y="4106545"/>
+                          </a:cubicBezTo>
+                          <a:cubicBezTo>
+                            <a:pt x="947213" y="4117272"/>
+                            <a:pt x="388508" y="4150442"/>
+                            <a:pt x="0" y="4106545"/>
+                          </a:cubicBezTo>
+                          <a:cubicBezTo>
+                            <a:pt x="-6767" y="3932974"/>
+                            <a:pt x="7681" y="3593715"/>
+                            <a:pt x="0" y="3339990"/>
+                          </a:cubicBezTo>
+                          <a:cubicBezTo>
+                            <a:pt x="-7681" y="3086266"/>
+                            <a:pt x="1812" y="2867734"/>
+                            <a:pt x="0" y="2737697"/>
+                          </a:cubicBezTo>
+                          <a:cubicBezTo>
+                            <a:pt x="-1812" y="2607660"/>
+                            <a:pt x="16369" y="2382561"/>
+                            <a:pt x="0" y="2135403"/>
+                          </a:cubicBezTo>
+                          <a:cubicBezTo>
+                            <a:pt x="-16369" y="1888245"/>
+                            <a:pt x="-3074" y="1735145"/>
+                            <a:pt x="0" y="1492045"/>
+                          </a:cubicBezTo>
+                          <a:cubicBezTo>
+                            <a:pt x="3074" y="1248945"/>
+                            <a:pt x="-893" y="963433"/>
+                            <a:pt x="0" y="807621"/>
+                          </a:cubicBezTo>
+                          <a:cubicBezTo>
+                            <a:pt x="893" y="651809"/>
+                            <a:pt x="6796" y="318764"/>
+                            <a:pt x="0" y="0"/>
+                          </a:cubicBezTo>
+                          <a:close/>
+                        </a:path>
+                        <a:path w="5848640" h="4106545" stroke="0" extrusionOk="0">
+                          <a:moveTo>
+                            <a:pt x="0" y="0"/>
+                          </a:moveTo>
+                          <a:cubicBezTo>
+                            <a:pt x="135042" y="9640"/>
+                            <a:pt x="352054" y="5512"/>
+                            <a:pt x="649849" y="0"/>
+                          </a:cubicBezTo>
+                          <a:cubicBezTo>
+                            <a:pt x="947644" y="-5512"/>
+                            <a:pt x="1221849" y="15067"/>
+                            <a:pt x="1416671" y="0"/>
+                          </a:cubicBezTo>
+                          <a:cubicBezTo>
+                            <a:pt x="1611493" y="-15067"/>
+                            <a:pt x="1847024" y="12870"/>
+                            <a:pt x="2066519" y="0"/>
+                          </a:cubicBezTo>
+                          <a:cubicBezTo>
+                            <a:pt x="2286014" y="-12870"/>
+                            <a:pt x="2360940" y="2809"/>
+                            <a:pt x="2540909" y="0"/>
+                          </a:cubicBezTo>
+                          <a:cubicBezTo>
+                            <a:pt x="2720878" y="-2809"/>
+                            <a:pt x="2876331" y="-14164"/>
+                            <a:pt x="3132272" y="0"/>
+                          </a:cubicBezTo>
+                          <a:cubicBezTo>
+                            <a:pt x="3388213" y="14164"/>
+                            <a:pt x="3575620" y="-28306"/>
+                            <a:pt x="3840607" y="0"/>
+                          </a:cubicBezTo>
+                          <a:cubicBezTo>
+                            <a:pt x="4105594" y="28306"/>
+                            <a:pt x="4127808" y="24995"/>
+                            <a:pt x="4373483" y="0"/>
+                          </a:cubicBezTo>
+                          <a:cubicBezTo>
+                            <a:pt x="4619158" y="-24995"/>
+                            <a:pt x="4758582" y="-20586"/>
+                            <a:pt x="4906359" y="0"/>
+                          </a:cubicBezTo>
+                          <a:cubicBezTo>
+                            <a:pt x="5054136" y="20586"/>
+                            <a:pt x="5512393" y="8425"/>
+                            <a:pt x="5848640" y="0"/>
+                          </a:cubicBezTo>
+                          <a:cubicBezTo>
+                            <a:pt x="5856813" y="120931"/>
+                            <a:pt x="5867500" y="303942"/>
+                            <a:pt x="5848640" y="561228"/>
+                          </a:cubicBezTo>
+                          <a:cubicBezTo>
+                            <a:pt x="5829780" y="818514"/>
+                            <a:pt x="5823839" y="979377"/>
+                            <a:pt x="5848640" y="1327783"/>
+                          </a:cubicBezTo>
+                          <a:cubicBezTo>
+                            <a:pt x="5873441" y="1676190"/>
+                            <a:pt x="5881424" y="1816623"/>
+                            <a:pt x="5848640" y="2094338"/>
+                          </a:cubicBezTo>
+                          <a:cubicBezTo>
+                            <a:pt x="5815856" y="2372053"/>
+                            <a:pt x="5849719" y="2442316"/>
+                            <a:pt x="5848640" y="2778762"/>
+                          </a:cubicBezTo>
+                          <a:cubicBezTo>
+                            <a:pt x="5847561" y="3115208"/>
+                            <a:pt x="5829732" y="3193922"/>
+                            <a:pt x="5848640" y="3504252"/>
+                          </a:cubicBezTo>
+                          <a:cubicBezTo>
+                            <a:pt x="5867549" y="3814582"/>
+                            <a:pt x="5865182" y="3933333"/>
+                            <a:pt x="5848640" y="4106545"/>
+                          </a:cubicBezTo>
+                          <a:cubicBezTo>
+                            <a:pt x="5719180" y="4117260"/>
+                            <a:pt x="5493452" y="4090345"/>
+                            <a:pt x="5374250" y="4106545"/>
+                          </a:cubicBezTo>
+                          <a:cubicBezTo>
+                            <a:pt x="5255048" y="4122746"/>
+                            <a:pt x="5110055" y="4116581"/>
+                            <a:pt x="4899861" y="4106545"/>
+                          </a:cubicBezTo>
+                          <a:cubicBezTo>
+                            <a:pt x="4689667" y="4096509"/>
+                            <a:pt x="4498018" y="4116298"/>
+                            <a:pt x="4133039" y="4106545"/>
+                          </a:cubicBezTo>
+                          <a:cubicBezTo>
+                            <a:pt x="3768060" y="4096792"/>
+                            <a:pt x="3728201" y="4081787"/>
+                            <a:pt x="3600163" y="4106545"/>
+                          </a:cubicBezTo>
+                          <a:cubicBezTo>
+                            <a:pt x="3472125" y="4131303"/>
+                            <a:pt x="3233773" y="4081917"/>
+                            <a:pt x="2891828" y="4106545"/>
+                          </a:cubicBezTo>
+                          <a:cubicBezTo>
+                            <a:pt x="2549884" y="4131173"/>
+                            <a:pt x="2571389" y="4090476"/>
+                            <a:pt x="2417438" y="4106545"/>
+                          </a:cubicBezTo>
+                          <a:cubicBezTo>
+                            <a:pt x="2263487" y="4122615"/>
+                            <a:pt x="2031500" y="4091835"/>
+                            <a:pt x="1884562" y="4106545"/>
+                          </a:cubicBezTo>
+                          <a:cubicBezTo>
+                            <a:pt x="1737624" y="4121255"/>
+                            <a:pt x="1598979" y="4108174"/>
+                            <a:pt x="1351686" y="4106545"/>
+                          </a:cubicBezTo>
+                          <a:cubicBezTo>
+                            <a:pt x="1104393" y="4104916"/>
+                            <a:pt x="847392" y="4129060"/>
+                            <a:pt x="701837" y="4106545"/>
+                          </a:cubicBezTo>
+                          <a:cubicBezTo>
+                            <a:pt x="556282" y="4084030"/>
+                            <a:pt x="185820" y="4114314"/>
+                            <a:pt x="0" y="4106545"/>
+                          </a:cubicBezTo>
+                          <a:cubicBezTo>
+                            <a:pt x="-9339" y="3752279"/>
+                            <a:pt x="9210" y="3494388"/>
+                            <a:pt x="0" y="3339990"/>
+                          </a:cubicBezTo>
+                          <a:cubicBezTo>
+                            <a:pt x="-9210" y="3185593"/>
+                            <a:pt x="-5998" y="2973543"/>
+                            <a:pt x="0" y="2614500"/>
+                          </a:cubicBezTo>
+                          <a:cubicBezTo>
+                            <a:pt x="5998" y="2255457"/>
+                            <a:pt x="28156" y="2113259"/>
+                            <a:pt x="0" y="1847945"/>
+                          </a:cubicBezTo>
+                          <a:cubicBezTo>
+                            <a:pt x="-28156" y="1582631"/>
+                            <a:pt x="-24348" y="1510527"/>
+                            <a:pt x="0" y="1245652"/>
+                          </a:cubicBezTo>
+                          <a:cubicBezTo>
+                            <a:pt x="24348" y="980777"/>
+                            <a:pt x="59419" y="526688"/>
+                            <a:pt x="0" y="0"/>
+                          </a:cubicBezTo>
+                          <a:close/>
+                        </a:path>
+                      </a:pathLst>
+                    </a:custGeom>
+                    <a:ln w="38100">
+                      <a:noFill/>
+                      <a:extLst>
+                        <a:ext uri="{C807C97D-BFC1-408E-A445-0C87EB9F89A2}">
+                          <ask:lineSketchStyleProps xmlns:ask="http://schemas.microsoft.com/office/drawing/2018/sketchyshapes" sd="3506498861">
+                            <a:prstGeom prst="rect">
+                              <a:avLst/>
+                            </a:prstGeom>
+                            <ask:type>
+                              <ask:lineSketchFreehand/>
+                            </ask:type>
+                          </ask:lineSketchStyleProps>
+                        </a:ext>
+                      </a:extLst>
+                    </a:ln>
+                  </pic:spPr>
+                </pic:pic>
+              </a:graphicData>
+            </a:graphic>
+          </wp:inline>
+        </w:drawing>
+      </w:r>
+    </w:p>
+    <w:p>
+      <w:r>
+        <w:t xml:space="preserve">Not all data headers had a correlation, but the few that did were intuitive. For example, as loudness increases (i.e. the song is overall louder) the energy also increases. This makes sense to anyone who listens to music. If a song is louder there is a sense of more energy. Conversely, if a song is quieter it is more relaxing. An example of two audio features that are inversely correlated would be loudness and acousticness. An acoustic song would primarily be individual or un-amplified instruments, neither of which would create a very loud musical profile. </w:t>
+      </w:r>
+    </w:p>
     <w:p>
       <w:pPr>
         <w:pStyle w:val="Heading2"/>
       </w:pPr>
       <w:r>
-        <w:lastRenderedPageBreak/>
         <w:t xml:space="preserve">Could we bucket the stream counts to show the percentage breakdown? How “popular” is popular? </w:t>
       </w:r>
     </w:p>
@@ -187,10 +706,638 @@
         <w:pStyle w:val="Heading2"/>
       </w:pPr>
       <w:r>
+        <w:lastRenderedPageBreak/>
         <w:t xml:space="preserve">What decade, prior to 2010, was responsible for providing the most streams in 2017? </w:t>
       </w:r>
       <w:r>
         <w:t xml:space="preserve"> </w:t>
+      </w:r>
+    </w:p>
+    <w:p>
+      <w:r>
+        <w:drawing>
+          <wp:inline distT="0" distB="0" distL="0" distR="0" wp14:anchorId="660431F0" wp14:editId="6BE281D8">
+            <wp:extent cx="5943600" cy="3714750"/>
+            <wp:effectExtent l="0" t="0" r="0" b="0"/>
+            <wp:docPr id="3" name="Picture 2" descr="Chart, bar chart&#10;&#10;Description automatically generated">
+              <a:extLst xmlns:a="http://schemas.openxmlformats.org/drawingml/2006/main">
+                <a:ext uri="{FF2B5EF4-FFF2-40B4-BE49-F238E27FC236}">
+                  <a16:creationId xmlns:a16="http://schemas.microsoft.com/office/drawing/2014/main" id="{2A55818C-57F2-4B4F-A7EC-A42A56FFEE51}"/>
+                </a:ext>
+              </a:extLst>
+            </wp:docPr>
+            <wp:cNvGraphicFramePr>
+              <a:graphicFrameLocks xmlns:a="http://schemas.openxmlformats.org/drawingml/2006/main" noChangeAspect="1"/>
+            </wp:cNvGraphicFramePr>
+            <a:graphic xmlns:a="http://schemas.openxmlformats.org/drawingml/2006/main">
+              <a:graphicData uri="http://schemas.openxmlformats.org/drawingml/2006/picture">
+                <pic:pic xmlns:pic="http://schemas.openxmlformats.org/drawingml/2006/picture">
+                  <pic:nvPicPr>
+                    <pic:cNvPr id="3" name="Picture 2" descr="Chart, bar chart&#10;&#10;Description automatically generated">
+                      <a:extLst>
+                        <a:ext uri="{FF2B5EF4-FFF2-40B4-BE49-F238E27FC236}">
+                          <a16:creationId xmlns:a16="http://schemas.microsoft.com/office/drawing/2014/main" id="{2A55818C-57F2-4B4F-A7EC-A42A56FFEE51}"/>
+                        </a:ext>
+                      </a:extLst>
+                    </pic:cNvPr>
+                    <pic:cNvPicPr>
+                      <a:picLocks noChangeAspect="1"/>
+                    </pic:cNvPicPr>
+                  </pic:nvPicPr>
+                  <pic:blipFill>
+                    <a:blip r:embed="rId6">
+                      <a:extLst>
+                        <a:ext uri="{28A0092B-C50C-407E-A947-70E740481C1C}">
+                          <a14:useLocalDpi xmlns:a14="http://schemas.microsoft.com/office/drawing/2010/main" val="0"/>
+                        </a:ext>
+                      </a:extLst>
+                    </a:blip>
+                    <a:stretch>
+                      <a:fillRect/>
+                    </a:stretch>
+                  </pic:blipFill>
+                  <pic:spPr>
+                    <a:xfrm>
+                      <a:off x="0" y="0"/>
+                      <a:ext cx="5943600" cy="3714750"/>
+                    </a:xfrm>
+                    <a:custGeom>
+                      <a:avLst/>
+                      <a:gdLst>
+                        <a:gd name="connsiteX0" fmla="*/ 0 w 6831785"/>
+                        <a:gd name="connsiteY0" fmla="*/ 0 h 4269866"/>
+                        <a:gd name="connsiteX1" fmla="*/ 546543 w 6831785"/>
+                        <a:gd name="connsiteY1" fmla="*/ 0 h 4269866"/>
+                        <a:gd name="connsiteX2" fmla="*/ 1024768 w 6831785"/>
+                        <a:gd name="connsiteY2" fmla="*/ 0 h 4269866"/>
+                        <a:gd name="connsiteX3" fmla="*/ 1571311 w 6831785"/>
+                        <a:gd name="connsiteY3" fmla="*/ 0 h 4269866"/>
+                        <a:gd name="connsiteX4" fmla="*/ 2322807 w 6831785"/>
+                        <a:gd name="connsiteY4" fmla="*/ 0 h 4269866"/>
+                        <a:gd name="connsiteX5" fmla="*/ 3142621 w 6831785"/>
+                        <a:gd name="connsiteY5" fmla="*/ 0 h 4269866"/>
+                        <a:gd name="connsiteX6" fmla="*/ 3894117 w 6831785"/>
+                        <a:gd name="connsiteY6" fmla="*/ 0 h 4269866"/>
+                        <a:gd name="connsiteX7" fmla="*/ 4440660 w 6831785"/>
+                        <a:gd name="connsiteY7" fmla="*/ 0 h 4269866"/>
+                        <a:gd name="connsiteX8" fmla="*/ 4987203 w 6831785"/>
+                        <a:gd name="connsiteY8" fmla="*/ 0 h 4269866"/>
+                        <a:gd name="connsiteX9" fmla="*/ 5807017 w 6831785"/>
+                        <a:gd name="connsiteY9" fmla="*/ 0 h 4269866"/>
+                        <a:gd name="connsiteX10" fmla="*/ 6831785 w 6831785"/>
+                        <a:gd name="connsiteY10" fmla="*/ 0 h 4269866"/>
+                        <a:gd name="connsiteX11" fmla="*/ 6831785 w 6831785"/>
+                        <a:gd name="connsiteY11" fmla="*/ 481885 h 4269866"/>
+                        <a:gd name="connsiteX12" fmla="*/ 6831785 w 6831785"/>
+                        <a:gd name="connsiteY12" fmla="*/ 1134564 h 4269866"/>
+                        <a:gd name="connsiteX13" fmla="*/ 6831785 w 6831785"/>
+                        <a:gd name="connsiteY13" fmla="*/ 1616449 h 4269866"/>
+                        <a:gd name="connsiteX14" fmla="*/ 6831785 w 6831785"/>
+                        <a:gd name="connsiteY14" fmla="*/ 2311827 h 4269866"/>
+                        <a:gd name="connsiteX15" fmla="*/ 6831785 w 6831785"/>
+                        <a:gd name="connsiteY15" fmla="*/ 2836411 h 4269866"/>
+                        <a:gd name="connsiteX16" fmla="*/ 6831785 w 6831785"/>
+                        <a:gd name="connsiteY16" fmla="*/ 3446392 h 4269866"/>
+                        <a:gd name="connsiteX17" fmla="*/ 6831785 w 6831785"/>
+                        <a:gd name="connsiteY17" fmla="*/ 4269866 h 4269866"/>
+                        <a:gd name="connsiteX18" fmla="*/ 6353560 w 6831785"/>
+                        <a:gd name="connsiteY18" fmla="*/ 4269866 h 4269866"/>
+                        <a:gd name="connsiteX19" fmla="*/ 5875335 w 6831785"/>
+                        <a:gd name="connsiteY19" fmla="*/ 4269866 h 4269866"/>
+                        <a:gd name="connsiteX20" fmla="*/ 5328792 w 6831785"/>
+                        <a:gd name="connsiteY20" fmla="*/ 4269866 h 4269866"/>
+                        <a:gd name="connsiteX21" fmla="*/ 4850567 w 6831785"/>
+                        <a:gd name="connsiteY21" fmla="*/ 4269866 h 4269866"/>
+                        <a:gd name="connsiteX22" fmla="*/ 4235707 w 6831785"/>
+                        <a:gd name="connsiteY22" fmla="*/ 4269866 h 4269866"/>
+                        <a:gd name="connsiteX23" fmla="*/ 3552528 w 6831785"/>
+                        <a:gd name="connsiteY23" fmla="*/ 4269866 h 4269866"/>
+                        <a:gd name="connsiteX24" fmla="*/ 2732714 w 6831785"/>
+                        <a:gd name="connsiteY24" fmla="*/ 4269866 h 4269866"/>
+                        <a:gd name="connsiteX25" fmla="*/ 2186171 w 6831785"/>
+                        <a:gd name="connsiteY25" fmla="*/ 4269866 h 4269866"/>
+                        <a:gd name="connsiteX26" fmla="*/ 1707946 w 6831785"/>
+                        <a:gd name="connsiteY26" fmla="*/ 4269866 h 4269866"/>
+                        <a:gd name="connsiteX27" fmla="*/ 1161403 w 6831785"/>
+                        <a:gd name="connsiteY27" fmla="*/ 4269866 h 4269866"/>
+                        <a:gd name="connsiteX28" fmla="*/ 0 w 6831785"/>
+                        <a:gd name="connsiteY28" fmla="*/ 4269866 h 4269866"/>
+                        <a:gd name="connsiteX29" fmla="*/ 0 w 6831785"/>
+                        <a:gd name="connsiteY29" fmla="*/ 3702584 h 4269866"/>
+                        <a:gd name="connsiteX30" fmla="*/ 0 w 6831785"/>
+                        <a:gd name="connsiteY30" fmla="*/ 3135302 h 4269866"/>
+                        <a:gd name="connsiteX31" fmla="*/ 0 w 6831785"/>
+                        <a:gd name="connsiteY31" fmla="*/ 2439923 h 4269866"/>
+                        <a:gd name="connsiteX32" fmla="*/ 0 w 6831785"/>
+                        <a:gd name="connsiteY32" fmla="*/ 1744545 h 4269866"/>
+                        <a:gd name="connsiteX33" fmla="*/ 0 w 6831785"/>
+                        <a:gd name="connsiteY33" fmla="*/ 1219962 h 4269866"/>
+                        <a:gd name="connsiteX34" fmla="*/ 0 w 6831785"/>
+                        <a:gd name="connsiteY34" fmla="*/ 738077 h 4269866"/>
+                        <a:gd name="connsiteX35" fmla="*/ 0 w 6831785"/>
+                        <a:gd name="connsiteY35" fmla="*/ 0 h 4269866"/>
+                      </a:gdLst>
+                      <a:ahLst/>
+                      <a:cxnLst>
+                        <a:cxn ang="0">
+                          <a:pos x="connsiteX0" y="connsiteY0"/>
+                        </a:cxn>
+                        <a:cxn ang="0">
+                          <a:pos x="connsiteX1" y="connsiteY1"/>
+                        </a:cxn>
+                        <a:cxn ang="0">
+                          <a:pos x="connsiteX2" y="connsiteY2"/>
+                        </a:cxn>
+                        <a:cxn ang="0">
+                          <a:pos x="connsiteX3" y="connsiteY3"/>
+                        </a:cxn>
+                        <a:cxn ang="0">
+                          <a:pos x="connsiteX4" y="connsiteY4"/>
+                        </a:cxn>
+                        <a:cxn ang="0">
+                          <a:pos x="connsiteX5" y="connsiteY5"/>
+                        </a:cxn>
+                        <a:cxn ang="0">
+                          <a:pos x="connsiteX6" y="connsiteY6"/>
+                        </a:cxn>
+                        <a:cxn ang="0">
+                          <a:pos x="connsiteX7" y="connsiteY7"/>
+                        </a:cxn>
+                        <a:cxn ang="0">
+                          <a:pos x="connsiteX8" y="connsiteY8"/>
+                        </a:cxn>
+                        <a:cxn ang="0">
+                          <a:pos x="connsiteX9" y="connsiteY9"/>
+                        </a:cxn>
+                        <a:cxn ang="0">
+                          <a:pos x="connsiteX10" y="connsiteY10"/>
+                        </a:cxn>
+                        <a:cxn ang="0">
+                          <a:pos x="connsiteX11" y="connsiteY11"/>
+                        </a:cxn>
+                        <a:cxn ang="0">
+                          <a:pos x="connsiteX12" y="connsiteY12"/>
+                        </a:cxn>
+                        <a:cxn ang="0">
+                          <a:pos x="connsiteX13" y="connsiteY13"/>
+                        </a:cxn>
+                        <a:cxn ang="0">
+                          <a:pos x="connsiteX14" y="connsiteY14"/>
+                        </a:cxn>
+                        <a:cxn ang="0">
+                          <a:pos x="connsiteX15" y="connsiteY15"/>
+                        </a:cxn>
+                        <a:cxn ang="0">
+                          <a:pos x="connsiteX16" y="connsiteY16"/>
+                        </a:cxn>
+                        <a:cxn ang="0">
+                          <a:pos x="connsiteX17" y="connsiteY17"/>
+                        </a:cxn>
+                        <a:cxn ang="0">
+                          <a:pos x="connsiteX18" y="connsiteY18"/>
+                        </a:cxn>
+                        <a:cxn ang="0">
+                          <a:pos x="connsiteX19" y="connsiteY19"/>
+                        </a:cxn>
+                        <a:cxn ang="0">
+                          <a:pos x="connsiteX20" y="connsiteY20"/>
+                        </a:cxn>
+                        <a:cxn ang="0">
+                          <a:pos x="connsiteX21" y="connsiteY21"/>
+                        </a:cxn>
+                        <a:cxn ang="0">
+                          <a:pos x="connsiteX22" y="connsiteY22"/>
+                        </a:cxn>
+                        <a:cxn ang="0">
+                          <a:pos x="connsiteX23" y="connsiteY23"/>
+                        </a:cxn>
+                        <a:cxn ang="0">
+                          <a:pos x="connsiteX24" y="connsiteY24"/>
+                        </a:cxn>
+                        <a:cxn ang="0">
+                          <a:pos x="connsiteX25" y="connsiteY25"/>
+                        </a:cxn>
+                        <a:cxn ang="0">
+                          <a:pos x="connsiteX26" y="connsiteY26"/>
+                        </a:cxn>
+                        <a:cxn ang="0">
+                          <a:pos x="connsiteX27" y="connsiteY27"/>
+                        </a:cxn>
+                        <a:cxn ang="0">
+                          <a:pos x="connsiteX28" y="connsiteY28"/>
+                        </a:cxn>
+                        <a:cxn ang="0">
+                          <a:pos x="connsiteX29" y="connsiteY29"/>
+                        </a:cxn>
+                        <a:cxn ang="0">
+                          <a:pos x="connsiteX30" y="connsiteY30"/>
+                        </a:cxn>
+                        <a:cxn ang="0">
+                          <a:pos x="connsiteX31" y="connsiteY31"/>
+                        </a:cxn>
+                        <a:cxn ang="0">
+                          <a:pos x="connsiteX32" y="connsiteY32"/>
+                        </a:cxn>
+                        <a:cxn ang="0">
+                          <a:pos x="connsiteX33" y="connsiteY33"/>
+                        </a:cxn>
+                        <a:cxn ang="0">
+                          <a:pos x="connsiteX34" y="connsiteY34"/>
+                        </a:cxn>
+                        <a:cxn ang="0">
+                          <a:pos x="connsiteX35" y="connsiteY35"/>
+                        </a:cxn>
+                      </a:cxnLst>
+                      <a:rect l="l" t="t" r="r" b="b"/>
+                      <a:pathLst>
+                        <a:path w="6831785" h="4269866" fill="none" extrusionOk="0">
+                          <a:moveTo>
+                            <a:pt x="0" y="0"/>
+                          </a:moveTo>
+                          <a:cubicBezTo>
+                            <a:pt x="133471" y="11249"/>
+                            <a:pt x="387978" y="-9026"/>
+                            <a:pt x="546543" y="0"/>
+                          </a:cubicBezTo>
+                          <a:cubicBezTo>
+                            <a:pt x="705108" y="9026"/>
+                            <a:pt x="838810" y="-23115"/>
+                            <a:pt x="1024768" y="0"/>
+                          </a:cubicBezTo>
+                          <a:cubicBezTo>
+                            <a:pt x="1210727" y="23115"/>
+                            <a:pt x="1420384" y="4812"/>
+                            <a:pt x="1571311" y="0"/>
+                          </a:cubicBezTo>
+                          <a:cubicBezTo>
+                            <a:pt x="1722238" y="-4812"/>
+                            <a:pt x="2084778" y="4875"/>
+                            <a:pt x="2322807" y="0"/>
+                          </a:cubicBezTo>
+                          <a:cubicBezTo>
+                            <a:pt x="2560836" y="-4875"/>
+                            <a:pt x="2846418" y="-688"/>
+                            <a:pt x="3142621" y="0"/>
+                          </a:cubicBezTo>
+                          <a:cubicBezTo>
+                            <a:pt x="3438824" y="688"/>
+                            <a:pt x="3663287" y="-13533"/>
+                            <a:pt x="3894117" y="0"/>
+                          </a:cubicBezTo>
+                          <a:cubicBezTo>
+                            <a:pt x="4124947" y="13533"/>
+                            <a:pt x="4246781" y="-4756"/>
+                            <a:pt x="4440660" y="0"/>
+                          </a:cubicBezTo>
+                          <a:cubicBezTo>
+                            <a:pt x="4634539" y="4756"/>
+                            <a:pt x="4759176" y="8700"/>
+                            <a:pt x="4987203" y="0"/>
+                          </a:cubicBezTo>
+                          <a:cubicBezTo>
+                            <a:pt x="5215230" y="-8700"/>
+                            <a:pt x="5625574" y="29188"/>
+                            <a:pt x="5807017" y="0"/>
+                          </a:cubicBezTo>
+                          <a:cubicBezTo>
+                            <a:pt x="5988460" y="-29188"/>
+                            <a:pt x="6555657" y="-42552"/>
+                            <a:pt x="6831785" y="0"/>
+                          </a:cubicBezTo>
+                          <a:cubicBezTo>
+                            <a:pt x="6832159" y="201386"/>
+                            <a:pt x="6828268" y="308564"/>
+                            <a:pt x="6831785" y="481885"/>
+                          </a:cubicBezTo>
+                          <a:cubicBezTo>
+                            <a:pt x="6835302" y="655206"/>
+                            <a:pt x="6806572" y="866463"/>
+                            <a:pt x="6831785" y="1134564"/>
+                          </a:cubicBezTo>
+                          <a:cubicBezTo>
+                            <a:pt x="6856998" y="1402665"/>
+                            <a:pt x="6829762" y="1377679"/>
+                            <a:pt x="6831785" y="1616449"/>
+                          </a:cubicBezTo>
+                          <a:cubicBezTo>
+                            <a:pt x="6833808" y="1855219"/>
+                            <a:pt x="6801336" y="2091674"/>
+                            <a:pt x="6831785" y="2311827"/>
+                          </a:cubicBezTo>
+                          <a:cubicBezTo>
+                            <a:pt x="6862234" y="2531980"/>
+                            <a:pt x="6836649" y="2590269"/>
+                            <a:pt x="6831785" y="2836411"/>
+                          </a:cubicBezTo>
+                          <a:cubicBezTo>
+                            <a:pt x="6826921" y="3082553"/>
+                            <a:pt x="6848062" y="3316968"/>
+                            <a:pt x="6831785" y="3446392"/>
+                          </a:cubicBezTo>
+                          <a:cubicBezTo>
+                            <a:pt x="6815508" y="3575816"/>
+                            <a:pt x="6823320" y="4070978"/>
+                            <a:pt x="6831785" y="4269866"/>
+                          </a:cubicBezTo>
+                          <a:cubicBezTo>
+                            <a:pt x="6617872" y="4291799"/>
+                            <a:pt x="6563037" y="4254342"/>
+                            <a:pt x="6353560" y="4269866"/>
+                          </a:cubicBezTo>
+                          <a:cubicBezTo>
+                            <a:pt x="6144083" y="4285390"/>
+                            <a:pt x="6111672" y="4267204"/>
+                            <a:pt x="5875335" y="4269866"/>
+                          </a:cubicBezTo>
+                          <a:cubicBezTo>
+                            <a:pt x="5638999" y="4272528"/>
+                            <a:pt x="5451539" y="4295759"/>
+                            <a:pt x="5328792" y="4269866"/>
+                          </a:cubicBezTo>
+                          <a:cubicBezTo>
+                            <a:pt x="5206045" y="4243973"/>
+                            <a:pt x="5066255" y="4257833"/>
+                            <a:pt x="4850567" y="4269866"/>
+                          </a:cubicBezTo>
+                          <a:cubicBezTo>
+                            <a:pt x="4634880" y="4281899"/>
+                            <a:pt x="4416110" y="4266810"/>
+                            <a:pt x="4235707" y="4269866"/>
+                          </a:cubicBezTo>
+                          <a:cubicBezTo>
+                            <a:pt x="4055304" y="4272922"/>
+                            <a:pt x="3729335" y="4265378"/>
+                            <a:pt x="3552528" y="4269866"/>
+                          </a:cubicBezTo>
+                          <a:cubicBezTo>
+                            <a:pt x="3375721" y="4274354"/>
+                            <a:pt x="3124098" y="4240363"/>
+                            <a:pt x="2732714" y="4269866"/>
+                          </a:cubicBezTo>
+                          <a:cubicBezTo>
+                            <a:pt x="2341330" y="4299369"/>
+                            <a:pt x="2379632" y="4276786"/>
+                            <a:pt x="2186171" y="4269866"/>
+                          </a:cubicBezTo>
+                          <a:cubicBezTo>
+                            <a:pt x="1992710" y="4262946"/>
+                            <a:pt x="1886835" y="4256527"/>
+                            <a:pt x="1707946" y="4269866"/>
+                          </a:cubicBezTo>
+                          <a:cubicBezTo>
+                            <a:pt x="1529058" y="4283205"/>
+                            <a:pt x="1346145" y="4253940"/>
+                            <a:pt x="1161403" y="4269866"/>
+                          </a:cubicBezTo>
+                          <a:cubicBezTo>
+                            <a:pt x="976661" y="4285792"/>
+                            <a:pt x="418833" y="4282536"/>
+                            <a:pt x="0" y="4269866"/>
+                          </a:cubicBezTo>
+                          <a:cubicBezTo>
+                            <a:pt x="5743" y="4110047"/>
+                            <a:pt x="-9363" y="3985326"/>
+                            <a:pt x="0" y="3702584"/>
+                          </a:cubicBezTo>
+                          <a:cubicBezTo>
+                            <a:pt x="9363" y="3419842"/>
+                            <a:pt x="8855" y="3287022"/>
+                            <a:pt x="0" y="3135302"/>
+                          </a:cubicBezTo>
+                          <a:cubicBezTo>
+                            <a:pt x="-8855" y="2983582"/>
+                            <a:pt x="7245" y="2716546"/>
+                            <a:pt x="0" y="2439923"/>
+                          </a:cubicBezTo>
+                          <a:cubicBezTo>
+                            <a:pt x="-7245" y="2163300"/>
+                            <a:pt x="-4577" y="1970391"/>
+                            <a:pt x="0" y="1744545"/>
+                          </a:cubicBezTo>
+                          <a:cubicBezTo>
+                            <a:pt x="4577" y="1518699"/>
+                            <a:pt x="-4040" y="1332875"/>
+                            <a:pt x="0" y="1219962"/>
+                          </a:cubicBezTo>
+                          <a:cubicBezTo>
+                            <a:pt x="4040" y="1107049"/>
+                            <a:pt x="2847" y="862313"/>
+                            <a:pt x="0" y="738077"/>
+                          </a:cubicBezTo>
+                          <a:cubicBezTo>
+                            <a:pt x="-2847" y="613842"/>
+                            <a:pt x="-21338" y="194288"/>
+                            <a:pt x="0" y="0"/>
+                          </a:cubicBezTo>
+                          <a:close/>
+                        </a:path>
+                        <a:path w="6831785" h="4269866" stroke="0" extrusionOk="0">
+                          <a:moveTo>
+                            <a:pt x="0" y="0"/>
+                          </a:moveTo>
+                          <a:cubicBezTo>
+                            <a:pt x="374219" y="-20185"/>
+                            <a:pt x="439804" y="36811"/>
+                            <a:pt x="751496" y="0"/>
+                          </a:cubicBezTo>
+                          <a:cubicBezTo>
+                            <a:pt x="1063188" y="-36811"/>
+                            <a:pt x="1292274" y="-37003"/>
+                            <a:pt x="1502993" y="0"/>
+                          </a:cubicBezTo>
+                          <a:cubicBezTo>
+                            <a:pt x="1713712" y="37003"/>
+                            <a:pt x="1824845" y="-10586"/>
+                            <a:pt x="2049536" y="0"/>
+                          </a:cubicBezTo>
+                          <a:cubicBezTo>
+                            <a:pt x="2274227" y="10586"/>
+                            <a:pt x="2334808" y="8031"/>
+                            <a:pt x="2596078" y="0"/>
+                          </a:cubicBezTo>
+                          <a:cubicBezTo>
+                            <a:pt x="2857348" y="-8031"/>
+                            <a:pt x="2868093" y="10750"/>
+                            <a:pt x="3074303" y="0"/>
+                          </a:cubicBezTo>
+                          <a:cubicBezTo>
+                            <a:pt x="3280514" y="-10750"/>
+                            <a:pt x="3435913" y="-25494"/>
+                            <a:pt x="3620846" y="0"/>
+                          </a:cubicBezTo>
+                          <a:cubicBezTo>
+                            <a:pt x="3805779" y="25494"/>
+                            <a:pt x="3987871" y="16034"/>
+                            <a:pt x="4235707" y="0"/>
+                          </a:cubicBezTo>
+                          <a:cubicBezTo>
+                            <a:pt x="4483543" y="-16034"/>
+                            <a:pt x="4835360" y="22218"/>
+                            <a:pt x="4987203" y="0"/>
+                          </a:cubicBezTo>
+                          <a:cubicBezTo>
+                            <a:pt x="5139046" y="-22218"/>
+                            <a:pt x="5454828" y="17963"/>
+                            <a:pt x="5602064" y="0"/>
+                          </a:cubicBezTo>
+                          <a:cubicBezTo>
+                            <a:pt x="5749300" y="-17963"/>
+                            <a:pt x="6557334" y="19958"/>
+                            <a:pt x="6831785" y="0"/>
+                          </a:cubicBezTo>
+                          <a:cubicBezTo>
+                            <a:pt x="6833849" y="107336"/>
+                            <a:pt x="6817877" y="254742"/>
+                            <a:pt x="6831785" y="481885"/>
+                          </a:cubicBezTo>
+                          <a:cubicBezTo>
+                            <a:pt x="6845693" y="709029"/>
+                            <a:pt x="6823125" y="852665"/>
+                            <a:pt x="6831785" y="1049167"/>
+                          </a:cubicBezTo>
+                          <a:cubicBezTo>
+                            <a:pt x="6840445" y="1245669"/>
+                            <a:pt x="6860658" y="1401278"/>
+                            <a:pt x="6831785" y="1701847"/>
+                          </a:cubicBezTo>
+                          <a:cubicBezTo>
+                            <a:pt x="6802912" y="2002416"/>
+                            <a:pt x="6816015" y="2030700"/>
+                            <a:pt x="6831785" y="2226430"/>
+                          </a:cubicBezTo>
+                          <a:cubicBezTo>
+                            <a:pt x="6847555" y="2422160"/>
+                            <a:pt x="6841040" y="2503248"/>
+                            <a:pt x="6831785" y="2708315"/>
+                          </a:cubicBezTo>
+                          <a:cubicBezTo>
+                            <a:pt x="6822530" y="2913383"/>
+                            <a:pt x="6826939" y="3040596"/>
+                            <a:pt x="6831785" y="3318296"/>
+                          </a:cubicBezTo>
+                          <a:cubicBezTo>
+                            <a:pt x="6836631" y="3595996"/>
+                            <a:pt x="6843163" y="3945476"/>
+                            <a:pt x="6831785" y="4269866"/>
+                          </a:cubicBezTo>
+                          <a:cubicBezTo>
+                            <a:pt x="6687292" y="4274813"/>
+                            <a:pt x="6545403" y="4277581"/>
+                            <a:pt x="6285242" y="4269866"/>
+                          </a:cubicBezTo>
+                          <a:cubicBezTo>
+                            <a:pt x="6025081" y="4262151"/>
+                            <a:pt x="5883043" y="4268827"/>
+                            <a:pt x="5738699" y="4269866"/>
+                          </a:cubicBezTo>
+                          <a:cubicBezTo>
+                            <a:pt x="5594355" y="4270905"/>
+                            <a:pt x="5373191" y="4296045"/>
+                            <a:pt x="5055521" y="4269866"/>
+                          </a:cubicBezTo>
+                          <a:cubicBezTo>
+                            <a:pt x="4737851" y="4243687"/>
+                            <a:pt x="4473549" y="4234842"/>
+                            <a:pt x="4304025" y="4269866"/>
+                          </a:cubicBezTo>
+                          <a:cubicBezTo>
+                            <a:pt x="4134501" y="4304890"/>
+                            <a:pt x="3775434" y="4304636"/>
+                            <a:pt x="3552528" y="4269866"/>
+                          </a:cubicBezTo>
+                          <a:cubicBezTo>
+                            <a:pt x="3329622" y="4235096"/>
+                            <a:pt x="3131216" y="4278070"/>
+                            <a:pt x="2869350" y="4269866"/>
+                          </a:cubicBezTo>
+                          <a:cubicBezTo>
+                            <a:pt x="2607484" y="4261662"/>
+                            <a:pt x="2219136" y="4236822"/>
+                            <a:pt x="2049536" y="4269866"/>
+                          </a:cubicBezTo>
+                          <a:cubicBezTo>
+                            <a:pt x="1879936" y="4302910"/>
+                            <a:pt x="1568590" y="4240001"/>
+                            <a:pt x="1366357" y="4269866"/>
+                          </a:cubicBezTo>
+                          <a:cubicBezTo>
+                            <a:pt x="1164124" y="4299731"/>
+                            <a:pt x="905595" y="4251511"/>
+                            <a:pt x="614861" y="4269866"/>
+                          </a:cubicBezTo>
+                          <a:cubicBezTo>
+                            <a:pt x="324127" y="4288221"/>
+                            <a:pt x="280744" y="4278213"/>
+                            <a:pt x="0" y="4269866"/>
+                          </a:cubicBezTo>
+                          <a:cubicBezTo>
+                            <a:pt x="4997" y="4108217"/>
+                            <a:pt x="-789" y="3933530"/>
+                            <a:pt x="0" y="3745282"/>
+                          </a:cubicBezTo>
+                          <a:cubicBezTo>
+                            <a:pt x="789" y="3557034"/>
+                            <a:pt x="12273" y="3239478"/>
+                            <a:pt x="0" y="3049904"/>
+                          </a:cubicBezTo>
+                          <a:cubicBezTo>
+                            <a:pt x="-12273" y="2860330"/>
+                            <a:pt x="14948" y="2706044"/>
+                            <a:pt x="0" y="2439923"/>
+                          </a:cubicBezTo>
+                          <a:cubicBezTo>
+                            <a:pt x="-14948" y="2173802"/>
+                            <a:pt x="18711" y="2022274"/>
+                            <a:pt x="0" y="1915340"/>
+                          </a:cubicBezTo>
+                          <a:cubicBezTo>
+                            <a:pt x="-18711" y="1808406"/>
+                            <a:pt x="19468" y="1415445"/>
+                            <a:pt x="0" y="1262660"/>
+                          </a:cubicBezTo>
+                          <a:cubicBezTo>
+                            <a:pt x="-19468" y="1109875"/>
+                            <a:pt x="21155" y="910605"/>
+                            <a:pt x="0" y="652680"/>
+                          </a:cubicBezTo>
+                          <a:cubicBezTo>
+                            <a:pt x="-21155" y="394755"/>
+                            <a:pt x="3207" y="194584"/>
+                            <a:pt x="0" y="0"/>
+                          </a:cubicBezTo>
+                          <a:close/>
+                        </a:path>
+                      </a:pathLst>
+                    </a:custGeom>
+                    <a:ln w="38100">
+                      <a:noFill/>
+                      <a:extLst>
+                        <a:ext uri="{C807C97D-BFC1-408E-A445-0C87EB9F89A2}">
+                          <ask:lineSketchStyleProps xmlns:ask="http://schemas.microsoft.com/office/drawing/2018/sketchyshapes" sd="1711139500">
+                            <a:prstGeom prst="rect">
+                              <a:avLst/>
+                            </a:prstGeom>
+                            <ask:type>
+                              <ask:lineSketchFreehand/>
+                            </ask:type>
+                          </ask:lineSketchStyleProps>
+                        </a:ext>
+                      </a:extLst>
+                    </a:ln>
+                  </pic:spPr>
+                </pic:pic>
+              </a:graphicData>
+            </a:graphic>
+          </wp:inline>
+        </w:drawing>
+      </w:r>
+    </w:p>
+    <w:p>
+      <w:r>
+        <w:t xml:space="preserve">The simple answer is that the 60s had the most </w:t>
+      </w:r>
+      <w:r>
+        <w:t xml:space="preserve">prior-2010 streams and appearances in the top 200. </w:t>
       </w:r>
     </w:p>
     <w:sectPr>
@@ -648,7 +1795,6 @@
   <w:style w:type="character" w:default="1" w:styleId="DefaultParagraphFont">
     <w:name w:val="Default Paragraph Font"/>
     <w:uiPriority w:val="1"/>
-    <w:semiHidden/>
     <w:unhideWhenUsed/>
   </w:style>
   <w:style w:type="table" w:default="1" w:styleId="TableNormal">

</xml_diff>

<commit_message>
Cam Foster made final inputs to the Write-up.
</commit_message>
<xml_diff>
--- a/Spotipy - Analyzing the Top Hits.docx
+++ b/Spotipy - Analyzing the Top Hits.docx
@@ -6,13 +6,8 @@
       <w:pPr>
         <w:pStyle w:val="Title"/>
       </w:pPr>
-      <w:proofErr w:type="spellStart"/>
-      <w:r>
-        <w:t>Spotipy</w:t>
-      </w:r>
-      <w:proofErr w:type="spellEnd"/>
-      <w:r>
-        <w:t xml:space="preserve"> – Analyzing the Top Hits</w:t>
+      <w:r>
+        <w:t>Spotipy – Analyzing the Top Hits</w:t>
       </w:r>
     </w:p>
     <w:p>
@@ -20,13 +15,8 @@
         <w:pStyle w:val="Subtitle"/>
       </w:pPr>
       <w:r>
-        <w:t xml:space="preserve">Project Members: Cam Foster, Anis Ali, Michael Alread, Ida </w:t>
-      </w:r>
-      <w:proofErr w:type="spellStart"/>
-      <w:r>
-        <w:t>Astaneh</w:t>
-      </w:r>
-      <w:proofErr w:type="spellEnd"/>
+        <w:t>Project Members: Cam Foster, Anis Ali, Michael Alread, Ida Astaneh</w:t>
+      </w:r>
     </w:p>
     <w:p>
       <w:pPr>
@@ -93,7 +83,7 @@
     </w:p>
     <w:p>
       <w:r>
-        <w:t>&lt;Talk about the analysis process&gt;</w:t>
+        <w:t>Next, we began performing data exploration and analysis. The team broke tasks up based on our initial questions and began investigating the dataset for trends and ways to visualize and quantitatively assess the data.</w:t>
       </w:r>
     </w:p>
     <w:p>
@@ -113,7 +103,10 @@
       </w:r>
       <w:proofErr w:type="spellStart"/>
       <w:r>
-        <w:t>jupyter</w:t>
+        <w:t>J</w:t>
+      </w:r>
+      <w:r>
+        <w:t>upyter</w:t>
       </w:r>
       <w:proofErr w:type="spellEnd"/>
       <w:r>
@@ -129,6 +122,7 @@
         <w:rPr>
           <w:noProof/>
         </w:rPr>
+        <w:lastRenderedPageBreak/>
         <w:drawing>
           <wp:inline distT="0" distB="0" distL="0" distR="0" wp14:anchorId="14A6E713" wp14:editId="08320E20">
             <wp:extent cx="1939284" cy="1794041"/>
@@ -171,55 +165,20 @@
         <w:pStyle w:val="Heading1"/>
       </w:pPr>
       <w:r>
-        <w:lastRenderedPageBreak/>
         <w:t>Spotify API</w:t>
       </w:r>
     </w:p>
     <w:p>
       <w:r>
-        <w:t xml:space="preserve">There is a python library called </w:t>
-      </w:r>
-      <w:proofErr w:type="spellStart"/>
-      <w:r>
-        <w:t>spotipy</w:t>
-      </w:r>
-      <w:proofErr w:type="spellEnd"/>
-      <w:r>
-        <w:t xml:space="preserve"> that is used to interact with the Spotify Web API. </w:t>
-      </w:r>
-      <w:r>
-        <w:t xml:space="preserve">You are required to create a developer account and get a Client ID and Client Secret key to authenticate with Spotify. Most of the functions in this library are geared towards interacting with Spotify for web applications and doing things such as selecting the next track, getting related artists, and get current user data. We used two functions, </w:t>
-      </w:r>
-      <w:proofErr w:type="spellStart"/>
-      <w:proofErr w:type="gramStart"/>
-      <w:r>
-        <w:t>spotipy.track</w:t>
-      </w:r>
-      <w:proofErr w:type="spellEnd"/>
-      <w:proofErr w:type="gramEnd"/>
-      <w:r>
-        <w:t xml:space="preserve">() and </w:t>
-      </w:r>
-      <w:proofErr w:type="spellStart"/>
-      <w:r>
-        <w:t>spotipy.audio_features</w:t>
-      </w:r>
-      <w:proofErr w:type="spellEnd"/>
-      <w:r>
-        <w:t xml:space="preserve">(), to get information about the track requested. </w:t>
-      </w:r>
-    </w:p>
-    <w:p>
-      <w:r>
-        <w:t xml:space="preserve">A function was written to call the API and return the track identifiers (i.e. artist, track name, album name, etc.) and audio features (i.e. loudness, </w:t>
-      </w:r>
-      <w:proofErr w:type="spellStart"/>
-      <w:r>
-        <w:t>acousticness</w:t>
-      </w:r>
-      <w:proofErr w:type="spellEnd"/>
-      <w:r>
-        <w:t>, energy, etc.). We ran into an issue with the API timing out but adding a pause under an except clause gave us a work around for this issue.</w:t>
+        <w:t xml:space="preserve">There is a python library called spotipy that is used to interact with the Spotify Web API. </w:t>
+      </w:r>
+      <w:r>
+        <w:t xml:space="preserve">You are required to create a developer account and get a Client ID and Client Secret key to authenticate with Spotify. Most of the functions in this library are geared towards interacting with Spotify for web applications and doing things such as selecting the next track, getting related artists, and get current user data. We used two functions, spotipy.track() and spotipy.audio_features(), to get information about the track requested. </w:t>
+      </w:r>
+    </w:p>
+    <w:p>
+      <w:r>
+        <w:t>A function was written to call the API and return the track identifiers (i.e. artist, track name, album name, etc.) and audio features (i.e. loudness, acousticness, energy, etc.). We ran into an issue with the API timing out but adding a pause under an except clause gave us a work around for this issue.</w:t>
       </w:r>
     </w:p>
     <w:p>
@@ -244,15 +203,7 @@
         <w:pStyle w:val="Heading2"/>
       </w:pPr>
       <w:r>
-        <w:t xml:space="preserve">Given the data provided, is there a direct correlation between our </w:t>
-      </w:r>
-      <w:proofErr w:type="spellStart"/>
-      <w:r>
-        <w:t>Spotipy</w:t>
-      </w:r>
-      <w:proofErr w:type="spellEnd"/>
-      <w:r>
-        <w:t xml:space="preserve"> headers? </w:t>
+        <w:t xml:space="preserve">Given the data provided, is there a direct correlation between our Spotipy headers? </w:t>
       </w:r>
     </w:p>
     <w:p>
@@ -806,15 +757,8 @@
     </w:p>
     <w:p>
       <w:r>
-        <w:t xml:space="preserve">Not all data headers had a correlation, but the few that did were intuitive. For example, as loudness increases (i.e. the song is overall louder) the energy also increases. This makes sense to anyone who listens to music. If a song is louder there is a sense of more energy. Conversely, if a song is quieter it is more relaxing. An example of two audio features that are inversely correlated would be loudness and </w:t>
-      </w:r>
-      <w:proofErr w:type="spellStart"/>
-      <w:r>
-        <w:t>acousticness</w:t>
-      </w:r>
-      <w:proofErr w:type="spellEnd"/>
-      <w:r>
-        <w:t xml:space="preserve">. An acoustic song would primarily be individual or un-amplified instruments, neither of which would create a very loud musical profile. </w:t>
+        <w:lastRenderedPageBreak/>
+        <w:t xml:space="preserve">Not all data headers had a correlation, but the few that did were intuitive. For example, as loudness increases (i.e. the song is overall louder) the energy also increases. This makes sense to anyone who listens to music. If a song is louder there is a sense of more energy. Conversely, if a song is quieter it is more relaxing. An example of two audio features that are inversely correlated would be loudness and acousticness. An acoustic song would primarily be individual or un-amplified instruments, neither of which would create a very loud musical profile. </w:t>
       </w:r>
     </w:p>
     <w:p>
@@ -828,7 +772,6 @@
         <w:pStyle w:val="Heading2"/>
       </w:pPr>
       <w:r>
-        <w:lastRenderedPageBreak/>
         <w:t xml:space="preserve">Could we bucket the stream counts to show the percentage breakdown? How “popular” is popular? </w:t>
       </w:r>
     </w:p>
@@ -859,6 +802,9 @@
       </w:r>
     </w:p>
     <w:p>
+      <w:pPr>
+        <w:jc w:val="center"/>
+      </w:pPr>
       <w:r>
         <w:rPr>
           <w:noProof/>
@@ -1412,10 +1358,574 @@
     </w:p>
     <w:p>
       <w:r>
-        <w:t xml:space="preserve">The simple answer is that the 60s had the most </w:t>
-      </w:r>
-      <w:r>
-        <w:t xml:space="preserve">prior-2010 streams and appearances in the top 200. </w:t>
+        <w:t xml:space="preserve">To investigate streams and track count by decade, we chose to remove all songs from the 2010s. This is because our main year of interest, 2017, has significantly greater total stream count to the point that previous decades data gets washed out in visualizations and regressions. We binned the </w:t>
+      </w:r>
+      <w:r>
+        <w:t xml:space="preserve">unique tracks by decade to create a bar chart for visualization and then performed a linear regression on stream count. The short answer is that the 90s had the most streams prior to the 2010s. However, the linear regression showed </w:t>
+      </w:r>
+      <w:r>
+        <w:lastRenderedPageBreak/>
+        <w:t xml:space="preserve">that the </w:t>
+      </w:r>
+      <w:r>
+        <w:t>correlation</w:t>
+      </w:r>
+      <w:r>
+        <w:t xml:space="preserve"> (R</w:t>
+      </w:r>
+      <w:r>
+        <w:rPr>
+          <w:vertAlign w:val="superscript"/>
+        </w:rPr>
+        <w:t>2</w:t>
+      </w:r>
+      <w:r>
+        <w:t xml:space="preserve"> value)</w:t>
+      </w:r>
+      <w:r>
+        <w:t xml:space="preserve"> between Total Stream Count and track Release Year is -0.08, so it is very weakly negatively correlated</w:t>
+      </w:r>
+      <w:r>
+        <w:t xml:space="preserve">. Essentially there is no correlation between showing a link between release date and the tendency for a song to show up on a modern Top Track list. </w:t>
+      </w:r>
+      <w:r>
+        <w:t xml:space="preserve">We could find no determining factor that would explain why an older song may showed up on our 2017 list. </w:t>
+      </w:r>
+    </w:p>
+    <w:p/>
+    <w:p>
+      <w:pPr>
+        <w:jc w:val="center"/>
+      </w:pPr>
+      <w:r>
+        <w:rPr>
+          <w:noProof/>
+        </w:rPr>
+        <w:drawing>
+          <wp:inline distT="0" distB="0" distL="0" distR="0" wp14:anchorId="74B1D7CB" wp14:editId="494BDDC3">
+            <wp:extent cx="5487650" cy="3658433"/>
+            <wp:effectExtent l="0" t="0" r="0" b="0"/>
+            <wp:docPr id="2" name="Picture 2" descr="Chart, scatter chart&#10;&#10;Description automatically generated">
+              <a:extLst xmlns:a="http://schemas.openxmlformats.org/drawingml/2006/main">
+                <a:ext uri="{FF2B5EF4-FFF2-40B4-BE49-F238E27FC236}">
+                  <a16:creationId xmlns:a16="http://schemas.microsoft.com/office/drawing/2014/main" id="{BEE24786-917D-41D0-83EB-F0BC9085B5F8}"/>
+                </a:ext>
+              </a:extLst>
+            </wp:docPr>
+            <wp:cNvGraphicFramePr>
+              <a:graphicFrameLocks xmlns:a="http://schemas.openxmlformats.org/drawingml/2006/main" noChangeAspect="1"/>
+            </wp:cNvGraphicFramePr>
+            <a:graphic xmlns:a="http://schemas.openxmlformats.org/drawingml/2006/main">
+              <a:graphicData uri="http://schemas.openxmlformats.org/drawingml/2006/picture">
+                <pic:pic xmlns:pic="http://schemas.openxmlformats.org/drawingml/2006/picture">
+                  <pic:nvPicPr>
+                    <pic:cNvPr id="3" name="Picture 2" descr="Chart, scatter chart&#10;&#10;Description automatically generated">
+                      <a:extLst>
+                        <a:ext uri="{FF2B5EF4-FFF2-40B4-BE49-F238E27FC236}">
+                          <a16:creationId xmlns:a16="http://schemas.microsoft.com/office/drawing/2014/main" id="{BEE24786-917D-41D0-83EB-F0BC9085B5F8}"/>
+                        </a:ext>
+                      </a:extLst>
+                    </pic:cNvPr>
+                    <pic:cNvPicPr>
+                      <a:picLocks noChangeAspect="1"/>
+                    </pic:cNvPicPr>
+                  </pic:nvPicPr>
+                  <pic:blipFill>
+                    <a:blip r:embed="rId8">
+                      <a:extLst>
+                        <a:ext uri="{28A0092B-C50C-407E-A947-70E740481C1C}">
+                          <a14:useLocalDpi xmlns:a14="http://schemas.microsoft.com/office/drawing/2010/main" val="0"/>
+                        </a:ext>
+                      </a:extLst>
+                    </a:blip>
+                    <a:stretch>
+                      <a:fillRect/>
+                    </a:stretch>
+                  </pic:blipFill>
+                  <pic:spPr>
+                    <a:xfrm>
+                      <a:off x="0" y="0"/>
+                      <a:ext cx="5487650" cy="3658433"/>
+                    </a:xfrm>
+                    <a:custGeom>
+                      <a:avLst/>
+                      <a:gdLst>
+                        <a:gd name="connsiteX0" fmla="*/ 0 w 5487650"/>
+                        <a:gd name="connsiteY0" fmla="*/ 0 h 3658433"/>
+                        <a:gd name="connsiteX1" fmla="*/ 740833 w 5487650"/>
+                        <a:gd name="connsiteY1" fmla="*/ 0 h 3658433"/>
+                        <a:gd name="connsiteX2" fmla="*/ 1317036 w 5487650"/>
+                        <a:gd name="connsiteY2" fmla="*/ 0 h 3658433"/>
+                        <a:gd name="connsiteX3" fmla="*/ 1838363 w 5487650"/>
+                        <a:gd name="connsiteY3" fmla="*/ 0 h 3658433"/>
+                        <a:gd name="connsiteX4" fmla="*/ 2579196 w 5487650"/>
+                        <a:gd name="connsiteY4" fmla="*/ 0 h 3658433"/>
+                        <a:gd name="connsiteX5" fmla="*/ 3155399 w 5487650"/>
+                        <a:gd name="connsiteY5" fmla="*/ 0 h 3658433"/>
+                        <a:gd name="connsiteX6" fmla="*/ 3786478 w 5487650"/>
+                        <a:gd name="connsiteY6" fmla="*/ 0 h 3658433"/>
+                        <a:gd name="connsiteX7" fmla="*/ 4527311 w 5487650"/>
+                        <a:gd name="connsiteY7" fmla="*/ 0 h 3658433"/>
+                        <a:gd name="connsiteX8" fmla="*/ 5487650 w 5487650"/>
+                        <a:gd name="connsiteY8" fmla="*/ 0 h 3658433"/>
+                        <a:gd name="connsiteX9" fmla="*/ 5487650 w 5487650"/>
+                        <a:gd name="connsiteY9" fmla="*/ 646323 h 3658433"/>
+                        <a:gd name="connsiteX10" fmla="*/ 5487650 w 5487650"/>
+                        <a:gd name="connsiteY10" fmla="*/ 1292646 h 3658433"/>
+                        <a:gd name="connsiteX11" fmla="*/ 5487650 w 5487650"/>
+                        <a:gd name="connsiteY11" fmla="*/ 1829217 h 3658433"/>
+                        <a:gd name="connsiteX12" fmla="*/ 5487650 w 5487650"/>
+                        <a:gd name="connsiteY12" fmla="*/ 2365787 h 3658433"/>
+                        <a:gd name="connsiteX13" fmla="*/ 5487650 w 5487650"/>
+                        <a:gd name="connsiteY13" fmla="*/ 2975526 h 3658433"/>
+                        <a:gd name="connsiteX14" fmla="*/ 5487650 w 5487650"/>
+                        <a:gd name="connsiteY14" fmla="*/ 3658433 h 3658433"/>
+                        <a:gd name="connsiteX15" fmla="*/ 4966323 w 5487650"/>
+                        <a:gd name="connsiteY15" fmla="*/ 3658433 h 3658433"/>
+                        <a:gd name="connsiteX16" fmla="*/ 4390120 w 5487650"/>
+                        <a:gd name="connsiteY16" fmla="*/ 3658433 h 3658433"/>
+                        <a:gd name="connsiteX17" fmla="*/ 3868793 w 5487650"/>
+                        <a:gd name="connsiteY17" fmla="*/ 3658433 h 3658433"/>
+                        <a:gd name="connsiteX18" fmla="*/ 3347467 w 5487650"/>
+                        <a:gd name="connsiteY18" fmla="*/ 3658433 h 3658433"/>
+                        <a:gd name="connsiteX19" fmla="*/ 2771263 w 5487650"/>
+                        <a:gd name="connsiteY19" fmla="*/ 3658433 h 3658433"/>
+                        <a:gd name="connsiteX20" fmla="*/ 2249937 w 5487650"/>
+                        <a:gd name="connsiteY20" fmla="*/ 3658433 h 3658433"/>
+                        <a:gd name="connsiteX21" fmla="*/ 1563980 w 5487650"/>
+                        <a:gd name="connsiteY21" fmla="*/ 3658433 h 3658433"/>
+                        <a:gd name="connsiteX22" fmla="*/ 1042654 w 5487650"/>
+                        <a:gd name="connsiteY22" fmla="*/ 3658433 h 3658433"/>
+                        <a:gd name="connsiteX23" fmla="*/ 0 w 5487650"/>
+                        <a:gd name="connsiteY23" fmla="*/ 3658433 h 3658433"/>
+                        <a:gd name="connsiteX24" fmla="*/ 0 w 5487650"/>
+                        <a:gd name="connsiteY24" fmla="*/ 3012110 h 3658433"/>
+                        <a:gd name="connsiteX25" fmla="*/ 0 w 5487650"/>
+                        <a:gd name="connsiteY25" fmla="*/ 2329202 h 3658433"/>
+                        <a:gd name="connsiteX26" fmla="*/ 0 w 5487650"/>
+                        <a:gd name="connsiteY26" fmla="*/ 1682879 h 3658433"/>
+                        <a:gd name="connsiteX27" fmla="*/ 0 w 5487650"/>
+                        <a:gd name="connsiteY27" fmla="*/ 1109725 h 3658433"/>
+                        <a:gd name="connsiteX28" fmla="*/ 0 w 5487650"/>
+                        <a:gd name="connsiteY28" fmla="*/ 573155 h 3658433"/>
+                        <a:gd name="connsiteX29" fmla="*/ 0 w 5487650"/>
+                        <a:gd name="connsiteY29" fmla="*/ 0 h 3658433"/>
+                      </a:gdLst>
+                      <a:ahLst/>
+                      <a:cxnLst>
+                        <a:cxn ang="0">
+                          <a:pos x="connsiteX0" y="connsiteY0"/>
+                        </a:cxn>
+                        <a:cxn ang="0">
+                          <a:pos x="connsiteX1" y="connsiteY1"/>
+                        </a:cxn>
+                        <a:cxn ang="0">
+                          <a:pos x="connsiteX2" y="connsiteY2"/>
+                        </a:cxn>
+                        <a:cxn ang="0">
+                          <a:pos x="connsiteX3" y="connsiteY3"/>
+                        </a:cxn>
+                        <a:cxn ang="0">
+                          <a:pos x="connsiteX4" y="connsiteY4"/>
+                        </a:cxn>
+                        <a:cxn ang="0">
+                          <a:pos x="connsiteX5" y="connsiteY5"/>
+                        </a:cxn>
+                        <a:cxn ang="0">
+                          <a:pos x="connsiteX6" y="connsiteY6"/>
+                        </a:cxn>
+                        <a:cxn ang="0">
+                          <a:pos x="connsiteX7" y="connsiteY7"/>
+                        </a:cxn>
+                        <a:cxn ang="0">
+                          <a:pos x="connsiteX8" y="connsiteY8"/>
+                        </a:cxn>
+                        <a:cxn ang="0">
+                          <a:pos x="connsiteX9" y="connsiteY9"/>
+                        </a:cxn>
+                        <a:cxn ang="0">
+                          <a:pos x="connsiteX10" y="connsiteY10"/>
+                        </a:cxn>
+                        <a:cxn ang="0">
+                          <a:pos x="connsiteX11" y="connsiteY11"/>
+                        </a:cxn>
+                        <a:cxn ang="0">
+                          <a:pos x="connsiteX12" y="connsiteY12"/>
+                        </a:cxn>
+                        <a:cxn ang="0">
+                          <a:pos x="connsiteX13" y="connsiteY13"/>
+                        </a:cxn>
+                        <a:cxn ang="0">
+                          <a:pos x="connsiteX14" y="connsiteY14"/>
+                        </a:cxn>
+                        <a:cxn ang="0">
+                          <a:pos x="connsiteX15" y="connsiteY15"/>
+                        </a:cxn>
+                        <a:cxn ang="0">
+                          <a:pos x="connsiteX16" y="connsiteY16"/>
+                        </a:cxn>
+                        <a:cxn ang="0">
+                          <a:pos x="connsiteX17" y="connsiteY17"/>
+                        </a:cxn>
+                        <a:cxn ang="0">
+                          <a:pos x="connsiteX18" y="connsiteY18"/>
+                        </a:cxn>
+                        <a:cxn ang="0">
+                          <a:pos x="connsiteX19" y="connsiteY19"/>
+                        </a:cxn>
+                        <a:cxn ang="0">
+                          <a:pos x="connsiteX20" y="connsiteY20"/>
+                        </a:cxn>
+                        <a:cxn ang="0">
+                          <a:pos x="connsiteX21" y="connsiteY21"/>
+                        </a:cxn>
+                        <a:cxn ang="0">
+                          <a:pos x="connsiteX22" y="connsiteY22"/>
+                        </a:cxn>
+                        <a:cxn ang="0">
+                          <a:pos x="connsiteX23" y="connsiteY23"/>
+                        </a:cxn>
+                        <a:cxn ang="0">
+                          <a:pos x="connsiteX24" y="connsiteY24"/>
+                        </a:cxn>
+                        <a:cxn ang="0">
+                          <a:pos x="connsiteX25" y="connsiteY25"/>
+                        </a:cxn>
+                        <a:cxn ang="0">
+                          <a:pos x="connsiteX26" y="connsiteY26"/>
+                        </a:cxn>
+                        <a:cxn ang="0">
+                          <a:pos x="connsiteX27" y="connsiteY27"/>
+                        </a:cxn>
+                        <a:cxn ang="0">
+                          <a:pos x="connsiteX28" y="connsiteY28"/>
+                        </a:cxn>
+                        <a:cxn ang="0">
+                          <a:pos x="connsiteX29" y="connsiteY29"/>
+                        </a:cxn>
+                      </a:cxnLst>
+                      <a:rect l="l" t="t" r="r" b="b"/>
+                      <a:pathLst>
+                        <a:path w="5487650" h="3658433" fill="none" extrusionOk="0">
+                          <a:moveTo>
+                            <a:pt x="0" y="0"/>
+                          </a:moveTo>
+                          <a:cubicBezTo>
+                            <a:pt x="304499" y="31809"/>
+                            <a:pt x="371514" y="-32325"/>
+                            <a:pt x="740833" y="0"/>
+                          </a:cubicBezTo>
+                          <a:cubicBezTo>
+                            <a:pt x="1110152" y="32325"/>
+                            <a:pt x="1137287" y="19054"/>
+                            <a:pt x="1317036" y="0"/>
+                          </a:cubicBezTo>
+                          <a:cubicBezTo>
+                            <a:pt x="1496785" y="-19054"/>
+                            <a:pt x="1648032" y="-20348"/>
+                            <a:pt x="1838363" y="0"/>
+                          </a:cubicBezTo>
+                          <a:cubicBezTo>
+                            <a:pt x="2028694" y="20348"/>
+                            <a:pt x="2426404" y="-3097"/>
+                            <a:pt x="2579196" y="0"/>
+                          </a:cubicBezTo>
+                          <a:cubicBezTo>
+                            <a:pt x="2731988" y="3097"/>
+                            <a:pt x="2905928" y="-13458"/>
+                            <a:pt x="3155399" y="0"/>
+                          </a:cubicBezTo>
+                          <a:cubicBezTo>
+                            <a:pt x="3404870" y="13458"/>
+                            <a:pt x="3621751" y="-23369"/>
+                            <a:pt x="3786478" y="0"/>
+                          </a:cubicBezTo>
+                          <a:cubicBezTo>
+                            <a:pt x="3951205" y="23369"/>
+                            <a:pt x="4334992" y="29402"/>
+                            <a:pt x="4527311" y="0"/>
+                          </a:cubicBezTo>
+                          <a:cubicBezTo>
+                            <a:pt x="4719630" y="-29402"/>
+                            <a:pt x="5156558" y="43277"/>
+                            <a:pt x="5487650" y="0"/>
+                          </a:cubicBezTo>
+                          <a:cubicBezTo>
+                            <a:pt x="5488001" y="140950"/>
+                            <a:pt x="5471678" y="391478"/>
+                            <a:pt x="5487650" y="646323"/>
+                          </a:cubicBezTo>
+                          <a:cubicBezTo>
+                            <a:pt x="5503622" y="901168"/>
+                            <a:pt x="5458609" y="982599"/>
+                            <a:pt x="5487650" y="1292646"/>
+                          </a:cubicBezTo>
+                          <a:cubicBezTo>
+                            <a:pt x="5516691" y="1602693"/>
+                            <a:pt x="5495298" y="1650179"/>
+                            <a:pt x="5487650" y="1829217"/>
+                          </a:cubicBezTo>
+                          <a:cubicBezTo>
+                            <a:pt x="5480002" y="2008255"/>
+                            <a:pt x="5482354" y="2209827"/>
+                            <a:pt x="5487650" y="2365787"/>
+                          </a:cubicBezTo>
+                          <a:cubicBezTo>
+                            <a:pt x="5492947" y="2521747"/>
+                            <a:pt x="5490758" y="2759411"/>
+                            <a:pt x="5487650" y="2975526"/>
+                          </a:cubicBezTo>
+                          <a:cubicBezTo>
+                            <a:pt x="5484542" y="3191641"/>
+                            <a:pt x="5462102" y="3510156"/>
+                            <a:pt x="5487650" y="3658433"/>
+                          </a:cubicBezTo>
+                          <a:cubicBezTo>
+                            <a:pt x="5336471" y="3648148"/>
+                            <a:pt x="5167434" y="3671051"/>
+                            <a:pt x="4966323" y="3658433"/>
+                          </a:cubicBezTo>
+                          <a:cubicBezTo>
+                            <a:pt x="4765212" y="3645815"/>
+                            <a:pt x="4547563" y="3637298"/>
+                            <a:pt x="4390120" y="3658433"/>
+                          </a:cubicBezTo>
+                          <a:cubicBezTo>
+                            <a:pt x="4232677" y="3679568"/>
+                            <a:pt x="4039530" y="3682919"/>
+                            <a:pt x="3868793" y="3658433"/>
+                          </a:cubicBezTo>
+                          <a:cubicBezTo>
+                            <a:pt x="3698056" y="3633947"/>
+                            <a:pt x="3548733" y="3653506"/>
+                            <a:pt x="3347467" y="3658433"/>
+                          </a:cubicBezTo>
+                          <a:cubicBezTo>
+                            <a:pt x="3146201" y="3663360"/>
+                            <a:pt x="3009013" y="3678878"/>
+                            <a:pt x="2771263" y="3658433"/>
+                          </a:cubicBezTo>
+                          <a:cubicBezTo>
+                            <a:pt x="2533513" y="3637988"/>
+                            <a:pt x="2505330" y="3654500"/>
+                            <a:pt x="2249937" y="3658433"/>
+                          </a:cubicBezTo>
+                          <a:cubicBezTo>
+                            <a:pt x="1994544" y="3662366"/>
+                            <a:pt x="1875651" y="3639745"/>
+                            <a:pt x="1563980" y="3658433"/>
+                          </a:cubicBezTo>
+                          <a:cubicBezTo>
+                            <a:pt x="1252309" y="3677121"/>
+                            <a:pt x="1240629" y="3671815"/>
+                            <a:pt x="1042654" y="3658433"/>
+                          </a:cubicBezTo>
+                          <a:cubicBezTo>
+                            <a:pt x="844679" y="3645051"/>
+                            <a:pt x="477186" y="3703662"/>
+                            <a:pt x="0" y="3658433"/>
+                          </a:cubicBezTo>
+                          <a:cubicBezTo>
+                            <a:pt x="27226" y="3439041"/>
+                            <a:pt x="-9497" y="3215760"/>
+                            <a:pt x="0" y="3012110"/>
+                          </a:cubicBezTo>
+                          <a:cubicBezTo>
+                            <a:pt x="9497" y="2808460"/>
+                            <a:pt x="-29487" y="2591889"/>
+                            <a:pt x="0" y="2329202"/>
+                          </a:cubicBezTo>
+                          <a:cubicBezTo>
+                            <a:pt x="29487" y="2066515"/>
+                            <a:pt x="-1387" y="1896351"/>
+                            <a:pt x="0" y="1682879"/>
+                          </a:cubicBezTo>
+                          <a:cubicBezTo>
+                            <a:pt x="1387" y="1469407"/>
+                            <a:pt x="-10140" y="1279434"/>
+                            <a:pt x="0" y="1109725"/>
+                          </a:cubicBezTo>
+                          <a:cubicBezTo>
+                            <a:pt x="10140" y="940016"/>
+                            <a:pt x="24236" y="780179"/>
+                            <a:pt x="0" y="573155"/>
+                          </a:cubicBezTo>
+                          <a:cubicBezTo>
+                            <a:pt x="-24236" y="366131"/>
+                            <a:pt x="27078" y="205961"/>
+                            <a:pt x="0" y="0"/>
+                          </a:cubicBezTo>
+                          <a:close/>
+                        </a:path>
+                        <a:path w="5487650" h="3658433" stroke="0" extrusionOk="0">
+                          <a:moveTo>
+                            <a:pt x="0" y="0"/>
+                          </a:moveTo>
+                          <a:cubicBezTo>
+                            <a:pt x="174430" y="-4744"/>
+                            <a:pt x="384840" y="-1644"/>
+                            <a:pt x="576203" y="0"/>
+                          </a:cubicBezTo>
+                          <a:cubicBezTo>
+                            <a:pt x="767566" y="1644"/>
+                            <a:pt x="1123922" y="-6735"/>
+                            <a:pt x="1262160" y="0"/>
+                          </a:cubicBezTo>
+                          <a:cubicBezTo>
+                            <a:pt x="1400398" y="6735"/>
+                            <a:pt x="1804955" y="-20578"/>
+                            <a:pt x="1948116" y="0"/>
+                          </a:cubicBezTo>
+                          <a:cubicBezTo>
+                            <a:pt x="2091277" y="20578"/>
+                            <a:pt x="2366763" y="-39574"/>
+                            <a:pt x="2743825" y="0"/>
+                          </a:cubicBezTo>
+                          <a:cubicBezTo>
+                            <a:pt x="3120887" y="39574"/>
+                            <a:pt x="3167145" y="-12447"/>
+                            <a:pt x="3320028" y="0"/>
+                          </a:cubicBezTo>
+                          <a:cubicBezTo>
+                            <a:pt x="3472911" y="12447"/>
+                            <a:pt x="3738389" y="13271"/>
+                            <a:pt x="3951108" y="0"/>
+                          </a:cubicBezTo>
+                          <a:cubicBezTo>
+                            <a:pt x="4163827" y="-13271"/>
+                            <a:pt x="4267963" y="16822"/>
+                            <a:pt x="4582188" y="0"/>
+                          </a:cubicBezTo>
+                          <a:cubicBezTo>
+                            <a:pt x="4896413" y="-16822"/>
+                            <a:pt x="5115707" y="7199"/>
+                            <a:pt x="5487650" y="0"/>
+                          </a:cubicBezTo>
+                          <a:cubicBezTo>
+                            <a:pt x="5486447" y="267712"/>
+                            <a:pt x="5459776" y="391557"/>
+                            <a:pt x="5487650" y="573155"/>
+                          </a:cubicBezTo>
+                          <a:cubicBezTo>
+                            <a:pt x="5515524" y="754753"/>
+                            <a:pt x="5477045" y="860163"/>
+                            <a:pt x="5487650" y="1109725"/>
+                          </a:cubicBezTo>
+                          <a:cubicBezTo>
+                            <a:pt x="5498256" y="1359287"/>
+                            <a:pt x="5500786" y="1497158"/>
+                            <a:pt x="5487650" y="1609711"/>
+                          </a:cubicBezTo>
+                          <a:cubicBezTo>
+                            <a:pt x="5474514" y="1722264"/>
+                            <a:pt x="5500767" y="1994150"/>
+                            <a:pt x="5487650" y="2292618"/>
+                          </a:cubicBezTo>
+                          <a:cubicBezTo>
+                            <a:pt x="5474533" y="2591086"/>
+                            <a:pt x="5484428" y="2668813"/>
+                            <a:pt x="5487650" y="2902357"/>
+                          </a:cubicBezTo>
+                          <a:cubicBezTo>
+                            <a:pt x="5490872" y="3135901"/>
+                            <a:pt x="5503951" y="3361504"/>
+                            <a:pt x="5487650" y="3658433"/>
+                          </a:cubicBezTo>
+                          <a:cubicBezTo>
+                            <a:pt x="5300272" y="3630661"/>
+                            <a:pt x="5157594" y="3657902"/>
+                            <a:pt x="4856570" y="3658433"/>
+                          </a:cubicBezTo>
+                          <a:cubicBezTo>
+                            <a:pt x="4555546" y="3658964"/>
+                            <a:pt x="4460256" y="3649673"/>
+                            <a:pt x="4280367" y="3658433"/>
+                          </a:cubicBezTo>
+                          <a:cubicBezTo>
+                            <a:pt x="4100478" y="3667193"/>
+                            <a:pt x="3918261" y="3643484"/>
+                            <a:pt x="3759040" y="3658433"/>
+                          </a:cubicBezTo>
+                          <a:cubicBezTo>
+                            <a:pt x="3599819" y="3673382"/>
+                            <a:pt x="3407616" y="3646827"/>
+                            <a:pt x="3127961" y="3658433"/>
+                          </a:cubicBezTo>
+                          <a:cubicBezTo>
+                            <a:pt x="2848306" y="3670039"/>
+                            <a:pt x="2729661" y="3689050"/>
+                            <a:pt x="2387128" y="3658433"/>
+                          </a:cubicBezTo>
+                          <a:cubicBezTo>
+                            <a:pt x="2044595" y="3627816"/>
+                            <a:pt x="1930831" y="3680142"/>
+                            <a:pt x="1756048" y="3658433"/>
+                          </a:cubicBezTo>
+                          <a:cubicBezTo>
+                            <a:pt x="1581265" y="3636724"/>
+                            <a:pt x="1310432" y="3653894"/>
+                            <a:pt x="1015215" y="3658433"/>
+                          </a:cubicBezTo>
+                          <a:cubicBezTo>
+                            <a:pt x="719998" y="3662972"/>
+                            <a:pt x="241703" y="3623079"/>
+                            <a:pt x="0" y="3658433"/>
+                          </a:cubicBezTo>
+                          <a:cubicBezTo>
+                            <a:pt x="-10003" y="3377705"/>
+                            <a:pt x="-17314" y="3269542"/>
+                            <a:pt x="0" y="3085278"/>
+                          </a:cubicBezTo>
+                          <a:cubicBezTo>
+                            <a:pt x="17314" y="2901014"/>
+                            <a:pt x="-16255" y="2729931"/>
+                            <a:pt x="0" y="2402371"/>
+                          </a:cubicBezTo>
+                          <a:cubicBezTo>
+                            <a:pt x="16255" y="2074811"/>
+                            <a:pt x="5809" y="2007387"/>
+                            <a:pt x="0" y="1865801"/>
+                          </a:cubicBezTo>
+                          <a:cubicBezTo>
+                            <a:pt x="-5809" y="1724215"/>
+                            <a:pt x="13610" y="1520072"/>
+                            <a:pt x="0" y="1182893"/>
+                          </a:cubicBezTo>
+                          <a:cubicBezTo>
+                            <a:pt x="-13610" y="845714"/>
+                            <a:pt x="26860" y="773148"/>
+                            <a:pt x="0" y="609739"/>
+                          </a:cubicBezTo>
+                          <a:cubicBezTo>
+                            <a:pt x="-26860" y="446330"/>
+                            <a:pt x="-8346" y="167162"/>
+                            <a:pt x="0" y="0"/>
+                          </a:cubicBezTo>
+                          <a:close/>
+                        </a:path>
+                      </a:pathLst>
+                    </a:custGeom>
+                    <a:ln w="38100">
+                      <a:noFill/>
+                      <a:extLst>
+                        <a:ext uri="{C807C97D-BFC1-408E-A445-0C87EB9F89A2}">
+                          <ask:lineSketchStyleProps xmlns:ask="http://schemas.microsoft.com/office/drawing/2018/sketchyshapes" sd="3149348759">
+                            <a:prstGeom prst="rect">
+                              <a:avLst/>
+                            </a:prstGeom>
+                            <ask:type>
+                              <ask:lineSketchFreehand/>
+                            </ask:type>
+                          </ask:lineSketchStyleProps>
+                        </a:ext>
+                      </a:extLst>
+                    </a:ln>
+                  </pic:spPr>
+                </pic:pic>
+              </a:graphicData>
+            </a:graphic>
+          </wp:inline>
+        </w:drawing>
       </w:r>
     </w:p>
     <w:sectPr>

</xml_diff>

<commit_message>
Added in analysis and graphs
</commit_message>
<xml_diff>
--- a/Spotipy - Analyzing the Top Hits.docx
+++ b/Spotipy - Analyzing the Top Hits.docx
@@ -173,7 +173,15 @@
         <w:t xml:space="preserve">There is a python library called spotipy that is used to interact with the Spotify Web API. </w:t>
       </w:r>
       <w:r>
-        <w:t xml:space="preserve">You are required to create a developer account and get a Client ID and Client Secret key to authenticate with Spotify. Most of the functions in this library are geared towards interacting with Spotify for web applications and doing things such as selecting the next track, getting related artists, and get current user data. We used two functions, spotipy.track() and spotipy.audio_features(), to get information about the track requested. </w:t>
+        <w:t xml:space="preserve">You are required to create a developer account and get a Client ID and Client Secret key to authenticate with Spotify. Most of the functions in this library are geared towards interacting with Spotify for web applications and doing things such as selecting the next track, getting related artists, and get current user data. We used two functions, </w:t>
+      </w:r>
+      <w:proofErr w:type="gramStart"/>
+      <w:r>
+        <w:t>spotipy.track</w:t>
+      </w:r>
+      <w:proofErr w:type="gramEnd"/>
+      <w:r>
+        <w:t xml:space="preserve">() and spotipy.audio_features(), to get information about the track requested. </w:t>
       </w:r>
     </w:p>
     <w:p>
@@ -775,18 +783,145 @@
         <w:t xml:space="preserve">Could we bucket the stream counts to show the percentage breakdown? How “popular” is popular? </w:t>
       </w:r>
     </w:p>
+    <w:p>
+      <w:r>
+        <w:rPr>
+          <w:noProof/>
+        </w:rPr>
+        <w:drawing>
+          <wp:inline distT="0" distB="0" distL="0" distR="0" wp14:anchorId="58FF9EF7" wp14:editId="711FAA80">
+            <wp:extent cx="6858000" cy="3449955"/>
+            <wp:effectExtent l="0" t="0" r="0" b="4445"/>
+            <wp:docPr id="4" name="Picture 4"/>
+            <wp:cNvGraphicFramePr>
+              <a:graphicFrameLocks xmlns:a="http://schemas.openxmlformats.org/drawingml/2006/main" noChangeAspect="1"/>
+            </wp:cNvGraphicFramePr>
+            <a:graphic xmlns:a="http://schemas.openxmlformats.org/drawingml/2006/main">
+              <a:graphicData uri="http://schemas.openxmlformats.org/drawingml/2006/picture">
+                <pic:pic xmlns:pic="http://schemas.openxmlformats.org/drawingml/2006/picture">
+                  <pic:nvPicPr>
+                    <pic:cNvPr id="4" name="Picture 4"/>
+                    <pic:cNvPicPr/>
+                  </pic:nvPicPr>
+                  <pic:blipFill>
+                    <a:blip r:embed="rId7">
+                      <a:extLst>
+                        <a:ext uri="{28A0092B-C50C-407E-A947-70E740481C1C}">
+                          <a14:useLocalDpi xmlns:a14="http://schemas.microsoft.com/office/drawing/2010/main" val="0"/>
+                        </a:ext>
+                      </a:extLst>
+                    </a:blip>
+                    <a:stretch>
+                      <a:fillRect/>
+                    </a:stretch>
+                  </pic:blipFill>
+                  <pic:spPr>
+                    <a:xfrm>
+                      <a:off x="0" y="0"/>
+                      <a:ext cx="6858000" cy="3449955"/>
+                    </a:xfrm>
+                    <a:prstGeom prst="rect">
+                      <a:avLst/>
+                    </a:prstGeom>
+                  </pic:spPr>
+                </pic:pic>
+              </a:graphicData>
+            </a:graphic>
+          </wp:inline>
+        </w:drawing>
+      </w:r>
+    </w:p>
+    <w:p>
+      <w:r>
+        <w:t>Even if we perceive a song as viral or popular, that doesn’t mean it is the only song being played. After sorting through our data and making sure that all the duplicates were removed, we can conclude that majority of the songs in our dataset were streamed between 50,000-250,000 times. Even more astonishing is that our dataset does not have any songs streamed less than 50,000</w:t>
+      </w:r>
+      <w:r>
+        <w:t xml:space="preserve"> times. This could be an interesting pitch to attract more emerging artists guaranteeing them at least 50,000 streams. In terms of songs with over a million streams, which only account for less than 7% of our dataset, popular songs remain popular for a very long time. Even if a song falls out of the topmost bin, it has a longer life in each subsequent bin below as you will learn in the next section. </w:t>
+      </w:r>
+    </w:p>
     <w:p/>
     <w:p>
       <w:pPr>
         <w:pStyle w:val="Heading2"/>
       </w:pPr>
       <w:r>
+        <w:lastRenderedPageBreak/>
         <w:t xml:space="preserve">Which artist/album appears the most and least amount of times on the list? </w:t>
       </w:r>
     </w:p>
     <w:p>
-      <w:r>
-        <w:t>After filtering the data down to the US and 2017 only, we recognized that there were still many points of data but at a much more readable level.  When looking at the Artist with the most appearances in compared to streams, “Drake” took the top spot.  “Phil Collins” checked in with the least amount of streams when compared to the Artist.  “Congratulations” by Post Malone fittingly won the award of most streams and highest position.  “Give me Love” by Ed Sheeran was streamed the least amount of times in 2017.  This Track, however, was released in 2011 which gives the Artist credit for holding down a top 200 spot six years removed.</w:t>
+      <w:pPr>
+        <w:spacing w:after="0" w:line="240" w:lineRule="auto"/>
+        <w:rPr>
+          <w:rFonts w:ascii="Times New Roman" w:eastAsia="Times New Roman" w:hAnsi="Times New Roman" w:cs="Times New Roman"/>
+          <w:sz w:val="24"/>
+          <w:szCs w:val="24"/>
+        </w:rPr>
+      </w:pPr>
+      <w:r>
+        <w:rPr>
+          <w:noProof/>
+        </w:rPr>
+        <w:drawing>
+          <wp:inline distT="0" distB="0" distL="0" distR="0" wp14:anchorId="6B95FF3A" wp14:editId="654B1CE7">
+            <wp:extent cx="6858000" cy="2387150"/>
+            <wp:effectExtent l="0" t="0" r="0" b="635"/>
+            <wp:docPr id="5" name="Picture 5"/>
+            <wp:cNvGraphicFramePr>
+              <a:graphicFrameLocks xmlns:a="http://schemas.openxmlformats.org/drawingml/2006/main" noChangeAspect="1"/>
+            </wp:cNvGraphicFramePr>
+            <a:graphic xmlns:a="http://schemas.openxmlformats.org/drawingml/2006/main">
+              <a:graphicData uri="http://schemas.openxmlformats.org/drawingml/2006/picture">
+                <pic:pic xmlns:pic="http://schemas.openxmlformats.org/drawingml/2006/picture">
+                  <pic:nvPicPr>
+                    <pic:cNvPr id="0" name="Picture 1"/>
+                    <pic:cNvPicPr>
+                      <a:picLocks noChangeAspect="1" noChangeArrowheads="1"/>
+                    </pic:cNvPicPr>
+                  </pic:nvPicPr>
+                  <pic:blipFill>
+                    <a:blip r:embed="rId8" cstate="print">
+                      <a:extLst>
+                        <a:ext uri="{28A0092B-C50C-407E-A947-70E740481C1C}">
+                          <a14:useLocalDpi xmlns:a14="http://schemas.microsoft.com/office/drawing/2010/main" val="0"/>
+                        </a:ext>
+                      </a:extLst>
+                    </a:blip>
+                    <a:srcRect/>
+                    <a:stretch>
+                      <a:fillRect/>
+                    </a:stretch>
+                  </pic:blipFill>
+                  <pic:spPr bwMode="auto">
+                    <a:xfrm>
+                      <a:off x="0" y="0"/>
+                      <a:ext cx="6942432" cy="2416539"/>
+                    </a:xfrm>
+                    <a:prstGeom prst="rect">
+                      <a:avLst/>
+                    </a:prstGeom>
+                    <a:noFill/>
+                    <a:ln>
+                      <a:noFill/>
+                    </a:ln>
+                  </pic:spPr>
+                </pic:pic>
+              </a:graphicData>
+            </a:graphic>
+          </wp:inline>
+        </w:drawing>
+      </w:r>
+    </w:p>
+    <w:p/>
+    <w:p>
+      <w:r>
+        <w:t xml:space="preserve">After filtering the data down to the US and 2017 only, we recognized that there were still many points of data but at a much more readable level. When looking at the Artist with the most appearances in compared to streams, “Drake” took the top spot.  “Phil Collins” checked in with the least </w:t>
+      </w:r>
+      <w:r>
+        <w:t>number</w:t>
+      </w:r>
+      <w:r>
+        <w:t xml:space="preserve"> of streams when compared to the Artist. “Congratulations” by Post Malone fittingly won the award of most streams and highest position. “Give me Love” by Ed Sheeran was streamed the least amount of times in 2017. This Track, however, was released in 2011 which gives the Artist credit for holding down a top 200 spot six years removed.</w:t>
       </w:r>
     </w:p>
     <w:p/>
@@ -839,7 +974,7 @@
                     </pic:cNvPicPr>
                   </pic:nvPicPr>
                   <pic:blipFill>
-                    <a:blip r:embed="rId7">
+                    <a:blip r:embed="rId9">
                       <a:extLst>
                         <a:ext uri="{28A0092B-C50C-407E-A947-70E740481C1C}">
                           <a14:useLocalDpi xmlns:a14="http://schemas.microsoft.com/office/drawing/2010/main" val="0"/>
@@ -1361,11 +1496,11 @@
         <w:t xml:space="preserve">To investigate streams and track count by decade, we chose to remove all songs from the 2010s. This is because our main year of interest, 2017, has significantly greater total stream count to the point that previous decades data gets washed out in visualizations and regressions. We binned the </w:t>
       </w:r>
       <w:r>
-        <w:t xml:space="preserve">unique tracks by decade to create a bar chart for visualization and then performed a linear regression on stream count. The short answer is that the 90s had the most streams prior to the 2010s. However, the linear regression showed </w:t>
+        <w:t xml:space="preserve">unique tracks by </w:t>
       </w:r>
       <w:r>
         <w:lastRenderedPageBreak/>
-        <w:t xml:space="preserve">that the </w:t>
+        <w:t xml:space="preserve">decade to create a bar chart for visualization and then performed a linear regression on stream count. The short answer is that the 90s had the most streams prior to the 2010s. However, the linear regression showed that the </w:t>
       </w:r>
       <w:r>
         <w:t>correlation</w:t>
@@ -1431,7 +1566,7 @@
                     </pic:cNvPicPr>
                   </pic:nvPicPr>
                   <pic:blipFill>
-                    <a:blip r:embed="rId8">
+                    <a:blip r:embed="rId10">
                       <a:extLst>
                         <a:ext uri="{28A0092B-C50C-407E-A947-70E740481C1C}">
                           <a14:useLocalDpi xmlns:a14="http://schemas.microsoft.com/office/drawing/2010/main" val="0"/>

</xml_diff>